<commit_message>
Criado tela principal do sistema, e cadastro de usuarios marinheiro, passageiro admin, e tela do usuario administrador
</commit_message>
<xml_diff>
--- a/Documentacao/TCC-DocumentacaoDeProjeto-NautiGo.docx
+++ b/Documentacao/TCC-DocumentacaoDeProjeto-NautiGo.docx
@@ -2672,16 +2672,8 @@
               <w:rPr>
                 <w:b/>
               </w:rPr>
-              <w:t xml:space="preserve"> para </w:t>
+              <w:t xml:space="preserve"> para Mudança</w:t>
             </w:r>
-            <w:proofErr w:type="spellStart"/>
-            <w:r>
-              <w:rPr>
-                <w:b/>
-              </w:rPr>
-              <w:t>Mudança</w:t>
-            </w:r>
-            <w:proofErr w:type="spellEnd"/>
           </w:p>
         </w:tc>
         <w:tc>
@@ -2722,6 +2714,9 @@
             <w:pPr>
               <w:spacing w:before="40" w:after="40"/>
             </w:pPr>
+            <w:r>
+              <w:t>Claudio Jansen</w:t>
+            </w:r>
           </w:p>
         </w:tc>
         <w:tc>
@@ -2735,6 +2730,9 @@
             <w:pPr>
               <w:spacing w:before="40" w:after="40"/>
             </w:pPr>
+            <w:r>
+              <w:t>24/09/25</w:t>
+            </w:r>
           </w:p>
         </w:tc>
         <w:tc>
@@ -2748,6 +2746,19 @@
             <w:pPr>
               <w:spacing w:before="40" w:after="40"/>
             </w:pPr>
+            <w:proofErr w:type="spellStart"/>
+            <w:r>
+              <w:t>Primeira</w:t>
+            </w:r>
+            <w:proofErr w:type="spellEnd"/>
+            <w:r>
+              <w:t xml:space="preserve"> </w:t>
+            </w:r>
+            <w:proofErr w:type="spellStart"/>
+            <w:r>
+              <w:t>versão</w:t>
+            </w:r>
+            <w:proofErr w:type="spellEnd"/>
           </w:p>
         </w:tc>
         <w:tc>
@@ -2761,6 +2772,84 @@
             <w:pPr>
               <w:spacing w:before="40" w:after="40"/>
             </w:pPr>
+            <w:r>
+              <w:t>1.0</w:t>
+            </w:r>
+          </w:p>
+        </w:tc>
+      </w:tr>
+      <w:tr>
+        <w:tc>
+          <w:tcPr>
+            <w:tcW w:w="2160" w:type="dxa"/>
+          </w:tcPr>
+          <w:p>
+            <w:pPr>
+              <w:spacing w:before="40" w:after="40"/>
+            </w:pPr>
+            <w:r>
+              <w:t>Claudio Jansen</w:t>
+            </w:r>
+          </w:p>
+        </w:tc>
+        <w:tc>
+          <w:tcPr>
+            <w:tcW w:w="1170" w:type="dxa"/>
+          </w:tcPr>
+          <w:p>
+            <w:pPr>
+              <w:spacing w:before="40" w:after="40"/>
+            </w:pPr>
+            <w:r>
+              <w:t>13/08/25</w:t>
+            </w:r>
+          </w:p>
+        </w:tc>
+        <w:tc>
+          <w:tcPr>
+            <w:tcW w:w="4954" w:type="dxa"/>
+          </w:tcPr>
+          <w:p>
+            <w:pPr>
+              <w:spacing w:before="40" w:after="40"/>
+            </w:pPr>
+            <w:proofErr w:type="spellStart"/>
+            <w:r>
+              <w:t>Correções</w:t>
+            </w:r>
+            <w:proofErr w:type="spellEnd"/>
+            <w:r>
+              <w:t xml:space="preserve"> </w:t>
+            </w:r>
+            <w:proofErr w:type="spellStart"/>
+            <w:r>
+              <w:t>atividade</w:t>
+            </w:r>
+            <w:proofErr w:type="spellEnd"/>
+            <w:r>
+              <w:t xml:space="preserve"> A3 + </w:t>
+            </w:r>
+            <w:proofErr w:type="spellStart"/>
+            <w:r>
+              <w:t>atividade</w:t>
+            </w:r>
+            <w:proofErr w:type="spellEnd"/>
+            <w:r>
+              <w:t xml:space="preserve"> A4</w:t>
+            </w:r>
+          </w:p>
+        </w:tc>
+        <w:tc>
+          <w:tcPr>
+            <w:tcW w:w="1584" w:type="dxa"/>
+          </w:tcPr>
+          <w:p>
+            <w:pPr>
+              <w:spacing w:before="40" w:after="40"/>
+            </w:pPr>
+            <w:r>
+              <w:t>2.0</w:t>
+            </w:r>
           </w:p>
         </w:tc>
       </w:tr>
@@ -2776,6 +2865,9 @@
             <w:pPr>
               <w:spacing w:before="40" w:after="40"/>
             </w:pPr>
+            <w:r>
+              <w:t>Claudio Jansen</w:t>
+            </w:r>
           </w:p>
         </w:tc>
         <w:tc>
@@ -2789,6 +2881,9 @@
             <w:pPr>
               <w:spacing w:before="40" w:after="40"/>
             </w:pPr>
+            <w:r>
+              <w:t>18/11/25</w:t>
+            </w:r>
           </w:p>
         </w:tc>
         <w:tc>
@@ -2802,6 +2897,30 @@
             <w:pPr>
               <w:spacing w:before="40" w:after="40"/>
             </w:pPr>
+            <w:proofErr w:type="spellStart"/>
+            <w:r>
+              <w:t>Adição</w:t>
+            </w:r>
+            <w:proofErr w:type="spellEnd"/>
+            <w:r>
+              <w:t xml:space="preserve"> </w:t>
+            </w:r>
+            <w:proofErr w:type="spellStart"/>
+            <w:r>
+              <w:t>atividade</w:t>
+            </w:r>
+            <w:proofErr w:type="spellEnd"/>
+            <w:r>
+              <w:t xml:space="preserve"> A5 + </w:t>
+            </w:r>
+            <w:proofErr w:type="spellStart"/>
+            <w:r>
+              <w:t>atividade</w:t>
+            </w:r>
+            <w:proofErr w:type="spellEnd"/>
+            <w:r>
+              <w:t xml:space="preserve"> A6</w:t>
+            </w:r>
           </w:p>
         </w:tc>
         <w:tc>
@@ -2815,6 +2934,9 @@
             <w:pPr>
               <w:spacing w:before="40" w:after="40"/>
             </w:pPr>
+            <w:r>
+              <w:t>3.0</w:t>
+            </w:r>
           </w:p>
         </w:tc>
       </w:tr>
@@ -2871,276 +2993,514 @@
     </w:p>
     <w:p>
       <w:pPr>
-        <w:pStyle w:val="PargrafodaLista"/>
-        <w:ind w:left="0"/>
-        <w:jc w:val="both"/>
-      </w:pPr>
-      <w:r>
+        <w:pStyle w:val="NormalWeb"/>
+        <w:rPr>
+          <w:lang w:val="en-US"/>
+        </w:rPr>
+      </w:pPr>
+      <w:r>
+        <w:rPr>
+          <w:lang w:val="en-US"/>
+        </w:rPr>
         <w:t xml:space="preserve">Este </w:t>
       </w:r>
       <w:proofErr w:type="spellStart"/>
       <w:r>
+        <w:rPr>
+          <w:lang w:val="en-US"/>
+        </w:rPr>
         <w:t>documento</w:t>
       </w:r>
       <w:proofErr w:type="spellEnd"/>
       <w:r>
-        <w:t xml:space="preserve"> </w:t>
-      </w:r>
-      <w:proofErr w:type="spellStart"/>
-      <w:r>
+        <w:rPr>
+          <w:lang w:val="en-US"/>
+        </w:rPr>
+        <w:t xml:space="preserve"> </w:t>
+      </w:r>
+      <w:proofErr w:type="spellStart"/>
+      <w:r>
+        <w:rPr>
+          <w:lang w:val="en-US"/>
+        </w:rPr>
         <w:t>agrega</w:t>
       </w:r>
       <w:proofErr w:type="spellEnd"/>
       <w:r>
+        <w:rPr>
+          <w:lang w:val="en-US"/>
+        </w:rPr>
         <w:t xml:space="preserve">: 1) </w:t>
       </w:r>
       <w:proofErr w:type="gramStart"/>
       <w:r>
+        <w:rPr>
+          <w:lang w:val="en-US"/>
+        </w:rPr>
         <w:t>a</w:t>
       </w:r>
       <w:proofErr w:type="gramEnd"/>
       <w:r>
-        <w:t xml:space="preserve"> </w:t>
-      </w:r>
-      <w:proofErr w:type="spellStart"/>
-      <w:r>
+        <w:rPr>
+          <w:lang w:val="en-US"/>
+        </w:rPr>
+        <w:t xml:space="preserve"> </w:t>
+      </w:r>
+      <w:proofErr w:type="spellStart"/>
+      <w:r>
+        <w:rPr>
+          <w:lang w:val="en-US"/>
+        </w:rPr>
         <w:t>elaboração</w:t>
       </w:r>
       <w:proofErr w:type="spellEnd"/>
       <w:r>
+        <w:rPr>
+          <w:lang w:val="en-US"/>
+        </w:rPr>
         <w:t xml:space="preserve"> e </w:t>
       </w:r>
       <w:proofErr w:type="spellStart"/>
       <w:r>
+        <w:rPr>
+          <w:lang w:val="en-US"/>
+        </w:rPr>
         <w:t>revisão</w:t>
       </w:r>
       <w:proofErr w:type="spellEnd"/>
       <w:r>
+        <w:rPr>
+          <w:lang w:val="en-US"/>
+        </w:rPr>
         <w:t xml:space="preserve"> de </w:t>
       </w:r>
       <w:proofErr w:type="spellStart"/>
       <w:r>
+        <w:rPr>
+          <w:lang w:val="en-US"/>
+        </w:rPr>
         <w:t>modelos</w:t>
       </w:r>
       <w:proofErr w:type="spellEnd"/>
       <w:r>
+        <w:rPr>
+          <w:lang w:val="en-US"/>
+        </w:rPr>
         <w:t xml:space="preserve"> de </w:t>
       </w:r>
       <w:proofErr w:type="spellStart"/>
       <w:r>
+        <w:rPr>
+          <w:lang w:val="en-US"/>
+        </w:rPr>
         <w:t>domínio</w:t>
       </w:r>
       <w:proofErr w:type="spellEnd"/>
       <w:r>
+        <w:rPr>
+          <w:lang w:val="en-US"/>
+        </w:rPr>
         <w:t xml:space="preserve"> e 2) </w:t>
       </w:r>
       <w:proofErr w:type="spellStart"/>
       <w:r>
+        <w:rPr>
+          <w:lang w:val="en-US"/>
+        </w:rPr>
         <w:t>modelos</w:t>
       </w:r>
       <w:proofErr w:type="spellEnd"/>
       <w:r>
+        <w:rPr>
+          <w:lang w:val="en-US"/>
+        </w:rPr>
         <w:t xml:space="preserve"> de </w:t>
       </w:r>
       <w:proofErr w:type="spellStart"/>
       <w:r>
+        <w:rPr>
+          <w:lang w:val="en-US"/>
+        </w:rPr>
         <w:t>projeto</w:t>
       </w:r>
       <w:proofErr w:type="spellEnd"/>
       <w:r>
-        <w:t xml:space="preserve"> para o </w:t>
-      </w:r>
-      <w:proofErr w:type="spellStart"/>
-      <w:r>
+        <w:rPr>
+          <w:lang w:val="en-US"/>
+        </w:rPr>
+        <w:br/>
+        <w:t xml:space="preserve">para o </w:t>
+      </w:r>
+      <w:proofErr w:type="spellStart"/>
+      <w:r>
+        <w:rPr>
+          <w:lang w:val="en-US"/>
+        </w:rPr>
         <w:t>sistema</w:t>
       </w:r>
       <w:proofErr w:type="spellEnd"/>
       <w:r>
-        <w:t xml:space="preserve"> </w:t>
-      </w:r>
-      <w:proofErr w:type="spellStart"/>
-      <w:r>
+        <w:rPr>
+          <w:lang w:val="en-US"/>
+        </w:rPr>
+        <w:t xml:space="preserve"> </w:t>
+      </w:r>
+      <w:proofErr w:type="spellStart"/>
+      <w:r>
+        <w:rPr>
+          <w:lang w:val="en-US"/>
+        </w:rPr>
         <w:t>NautiGo</w:t>
       </w:r>
       <w:proofErr w:type="spellEnd"/>
       <w:r>
+        <w:rPr>
+          <w:lang w:val="en-US"/>
+        </w:rPr>
         <w:t xml:space="preserve">. A </w:t>
       </w:r>
       <w:proofErr w:type="spellStart"/>
       <w:r>
+        <w:rPr>
+          <w:lang w:val="en-US"/>
+        </w:rPr>
         <w:t>referência</w:t>
       </w:r>
       <w:proofErr w:type="spellEnd"/>
       <w:r>
+        <w:rPr>
+          <w:lang w:val="en-US"/>
+        </w:rPr>
         <w:t xml:space="preserve"> principal para a </w:t>
       </w:r>
       <w:proofErr w:type="spellStart"/>
       <w:r>
+        <w:rPr>
+          <w:lang w:val="en-US"/>
+        </w:rPr>
         <w:t>descrição</w:t>
       </w:r>
       <w:proofErr w:type="spellEnd"/>
       <w:r>
-        <w:t xml:space="preserve"> </w:t>
-      </w:r>
-      <w:proofErr w:type="spellStart"/>
-      <w:r>
+        <w:rPr>
+          <w:lang w:val="en-US"/>
+        </w:rPr>
+        <w:t xml:space="preserve"> </w:t>
+      </w:r>
+      <w:proofErr w:type="spellStart"/>
+      <w:r>
+        <w:rPr>
+          <w:lang w:val="en-US"/>
+        </w:rPr>
         <w:t>geral</w:t>
       </w:r>
       <w:proofErr w:type="spellEnd"/>
       <w:r>
+        <w:rPr>
+          <w:lang w:val="en-US"/>
+        </w:rPr>
         <w:t xml:space="preserve"> do </w:t>
       </w:r>
       <w:proofErr w:type="spellStart"/>
       <w:r>
+        <w:rPr>
+          <w:lang w:val="en-US"/>
+        </w:rPr>
         <w:t>problema</w:t>
       </w:r>
       <w:proofErr w:type="spellEnd"/>
       <w:r>
+        <w:rPr>
+          <w:lang w:val="en-US"/>
+        </w:rPr>
         <w:t xml:space="preserve">, </w:t>
       </w:r>
       <w:proofErr w:type="spellStart"/>
       <w:r>
+        <w:rPr>
+          <w:lang w:val="en-US"/>
+        </w:rPr>
         <w:t>domínio</w:t>
       </w:r>
       <w:proofErr w:type="spellEnd"/>
       <w:r>
-        <w:t xml:space="preserve"> e </w:t>
-      </w:r>
-      <w:proofErr w:type="spellStart"/>
-      <w:r>
+        <w:rPr>
+          <w:lang w:val="en-US"/>
+        </w:rPr>
+        <w:t xml:space="preserve"> e</w:t>
+      </w:r>
+      <w:r>
+        <w:rPr>
+          <w:lang w:val="en-US"/>
+        </w:rPr>
+        <w:br/>
+      </w:r>
+      <w:proofErr w:type="spellStart"/>
+      <w:r>
+        <w:rPr>
+          <w:lang w:val="en-US"/>
+        </w:rPr>
         <w:t>requisitos</w:t>
       </w:r>
       <w:proofErr w:type="spellEnd"/>
       <w:r>
+        <w:rPr>
+          <w:lang w:val="en-US"/>
+        </w:rPr>
         <w:t xml:space="preserve"> do </w:t>
       </w:r>
       <w:proofErr w:type="spellStart"/>
       <w:r>
+        <w:rPr>
+          <w:lang w:val="en-US"/>
+        </w:rPr>
         <w:t>sistema</w:t>
       </w:r>
       <w:proofErr w:type="spellEnd"/>
       <w:r>
+        <w:rPr>
+          <w:lang w:val="en-US"/>
+        </w:rPr>
         <w:t xml:space="preserve"> é o </w:t>
       </w:r>
       <w:proofErr w:type="spellStart"/>
       <w:r>
+        <w:rPr>
+          <w:lang w:val="en-US"/>
+        </w:rPr>
         <w:t>documento</w:t>
       </w:r>
       <w:proofErr w:type="spellEnd"/>
       <w:r>
+        <w:rPr>
+          <w:lang w:val="en-US"/>
+        </w:rPr>
         <w:t xml:space="preserve"> de </w:t>
       </w:r>
       <w:proofErr w:type="spellStart"/>
       <w:r>
+        <w:rPr>
+          <w:lang w:val="en-US"/>
+        </w:rPr>
         <w:t>especificação</w:t>
       </w:r>
       <w:proofErr w:type="spellEnd"/>
       <w:r>
+        <w:rPr>
+          <w:lang w:val="en-US"/>
+        </w:rPr>
         <w:t xml:space="preserve"> que </w:t>
       </w:r>
       <w:proofErr w:type="spellStart"/>
       <w:r>
+        <w:rPr>
+          <w:lang w:val="en-US"/>
+        </w:rPr>
         <w:t>descreve</w:t>
       </w:r>
       <w:proofErr w:type="spellEnd"/>
       <w:r>
+        <w:rPr>
+          <w:lang w:val="en-US"/>
+        </w:rPr>
         <w:t xml:space="preserve"> a </w:t>
       </w:r>
       <w:proofErr w:type="spellStart"/>
       <w:r>
+        <w:rPr>
+          <w:lang w:val="en-US"/>
+        </w:rPr>
         <w:t>visão</w:t>
       </w:r>
       <w:proofErr w:type="spellEnd"/>
       <w:r>
+        <w:rPr>
+          <w:lang w:val="en-US"/>
+        </w:rPr>
         <w:t xml:space="preserve"> de </w:t>
       </w:r>
       <w:proofErr w:type="spellStart"/>
       <w:r>
+        <w:rPr>
+          <w:lang w:val="en-US"/>
+        </w:rPr>
         <w:t>domínio</w:t>
       </w:r>
       <w:proofErr w:type="spellEnd"/>
       <w:r>
+        <w:rPr>
+          <w:lang w:val="en-US"/>
+        </w:rPr>
         <w:t xml:space="preserve"> do </w:t>
       </w:r>
       <w:proofErr w:type="spellStart"/>
       <w:r>
+        <w:rPr>
+          <w:lang w:val="en-US"/>
+        </w:rPr>
         <w:t>sistema</w:t>
       </w:r>
       <w:proofErr w:type="spellEnd"/>
       <w:r>
-        <w:t xml:space="preserve">. Tal </w:t>
-      </w:r>
-      <w:proofErr w:type="spellStart"/>
-      <w:r>
+        <w:rPr>
+          <w:lang w:val="en-US"/>
+        </w:rPr>
+        <w:t>.</w:t>
+      </w:r>
+      <w:r>
+        <w:rPr>
+          <w:lang w:val="en-US"/>
+        </w:rPr>
+        <w:br/>
+        <w:t xml:space="preserve">Tal </w:t>
+      </w:r>
+      <w:proofErr w:type="spellStart"/>
+      <w:r>
+        <w:rPr>
+          <w:lang w:val="en-US"/>
+        </w:rPr>
         <w:t>especificação</w:t>
       </w:r>
       <w:proofErr w:type="spellEnd"/>
       <w:r>
-        <w:t xml:space="preserve"> </w:t>
-      </w:r>
-      <w:proofErr w:type="spellStart"/>
-      <w:r>
+        <w:rPr>
+          <w:lang w:val="en-US"/>
+        </w:rPr>
+        <w:t xml:space="preserve"> </w:t>
+      </w:r>
+      <w:proofErr w:type="spellStart"/>
+      <w:r>
+        <w:rPr>
+          <w:lang w:val="en-US"/>
+        </w:rPr>
         <w:t>acompanha</w:t>
       </w:r>
       <w:proofErr w:type="spellEnd"/>
       <w:r>
-        <w:t xml:space="preserve"> </w:t>
-      </w:r>
-      <w:proofErr w:type="spellStart"/>
-      <w:r>
+        <w:rPr>
+          <w:lang w:val="en-US"/>
+        </w:rPr>
+        <w:t xml:space="preserve"> </w:t>
+      </w:r>
+      <w:proofErr w:type="spellStart"/>
+      <w:r>
+        <w:rPr>
+          <w:lang w:val="en-US"/>
+        </w:rPr>
         <w:t>este</w:t>
       </w:r>
       <w:proofErr w:type="spellEnd"/>
       <w:r>
-        <w:t xml:space="preserve"> </w:t>
-      </w:r>
-      <w:proofErr w:type="spellStart"/>
-      <w:r>
+        <w:rPr>
+          <w:lang w:val="en-US"/>
+        </w:rPr>
+        <w:t xml:space="preserve"> </w:t>
+      </w:r>
+      <w:proofErr w:type="spellStart"/>
+      <w:r>
+        <w:rPr>
+          <w:lang w:val="en-US"/>
+        </w:rPr>
         <w:t>documento</w:t>
       </w:r>
       <w:proofErr w:type="spellEnd"/>
       <w:r>
+        <w:rPr>
+          <w:lang w:val="en-US"/>
+        </w:rPr>
         <w:t xml:space="preserve">. Anexo a </w:t>
       </w:r>
       <w:proofErr w:type="spellStart"/>
       <w:r>
+        <w:rPr>
+          <w:lang w:val="en-US"/>
+        </w:rPr>
         <w:t>este</w:t>
       </w:r>
       <w:proofErr w:type="spellEnd"/>
       <w:r>
-        <w:t xml:space="preserve"> </w:t>
-      </w:r>
-      <w:proofErr w:type="spellStart"/>
-      <w:r>
+        <w:rPr>
+          <w:lang w:val="en-US"/>
+        </w:rPr>
+        <w:t xml:space="preserve"> </w:t>
+      </w:r>
+      <w:proofErr w:type="spellStart"/>
+      <w:r>
+        <w:rPr>
+          <w:lang w:val="en-US"/>
+        </w:rPr>
         <w:t>documento</w:t>
       </w:r>
       <w:proofErr w:type="spellEnd"/>
       <w:r>
-        <w:t xml:space="preserve"> </w:t>
-      </w:r>
-      <w:proofErr w:type="spellStart"/>
-      <w:r>
+        <w:rPr>
+          <w:lang w:val="en-US"/>
+        </w:rPr>
+        <w:t xml:space="preserve"> </w:t>
+      </w:r>
+      <w:proofErr w:type="spellStart"/>
+      <w:r>
+        <w:rPr>
+          <w:lang w:val="en-US"/>
+        </w:rPr>
         <w:t>também</w:t>
       </w:r>
       <w:proofErr w:type="spellEnd"/>
       <w:r>
+        <w:rPr>
+          <w:lang w:val="en-US"/>
+        </w:rPr>
         <w:t xml:space="preserve"> se </w:t>
       </w:r>
       <w:proofErr w:type="spellStart"/>
       <w:r>
+        <w:rPr>
+          <w:lang w:val="en-US"/>
+        </w:rPr>
         <w:t>encontra</w:t>
       </w:r>
       <w:proofErr w:type="spellEnd"/>
       <w:r>
-        <w:t xml:space="preserve"> o </w:t>
-      </w:r>
-      <w:proofErr w:type="spellStart"/>
-      <w:r>
+        <w:rPr>
+          <w:lang w:val="en-US"/>
+        </w:rPr>
+        <w:t xml:space="preserve"> o</w:t>
+      </w:r>
+      <w:r>
+        <w:rPr>
+          <w:lang w:val="en-US"/>
+        </w:rPr>
+        <w:br/>
+      </w:r>
+      <w:proofErr w:type="spellStart"/>
+      <w:r>
+        <w:rPr>
+          <w:lang w:val="en-US"/>
+        </w:rPr>
         <w:t>Glossário</w:t>
       </w:r>
       <w:proofErr w:type="spellEnd"/>
       <w:r>
-        <w:t xml:space="preserve">. </w:t>
+        <w:rPr>
+          <w:lang w:val="en-US"/>
+        </w:rPr>
+        <w:t>.</w:t>
+      </w:r>
+    </w:p>
+    <w:p>
+      <w:pPr>
+        <w:pStyle w:val="NormalWeb"/>
+      </w:pPr>
+      <w:r>
+        <w:t xml:space="preserve">O </w:t>
+      </w:r>
+      <w:proofErr w:type="spellStart"/>
+      <w:r>
+        <w:t>NautiGo</w:t>
+      </w:r>
+      <w:proofErr w:type="spellEnd"/>
+      <w:r>
+        <w:t xml:space="preserve"> é um sistema de mobilidade aquática que conecta passageiros a marinheiros para transporte marítimo e fluvial sob demanda. A proposta surge da necessidade de organizar e modernizar serviços que, em muitas regiões costeiras e ribeirinhas, ainda são informais e sem padronização tecnológica. O sistema busca oferecer segurança, praticidade e rastreabilidade no processo de solicitação de viagens aquáticas.</w:t>
       </w:r>
     </w:p>
     <w:p>
@@ -3216,7 +3576,881 @@
         </w:rPr>
         <w:t>Requisitos</w:t>
       </w:r>
-      <w:proofErr w:type="spellEnd"/>
+      <w:bookmarkStart w:id="2" w:name="_3znysh7" w:colFirst="0" w:colLast="0"/>
+      <w:bookmarkEnd w:id="2"/>
+      <w:proofErr w:type="spellEnd"/>
+    </w:p>
+    <w:p>
+      <w:pPr>
+        <w:pStyle w:val="PargrafodaLista"/>
+        <w:spacing w:before="100" w:beforeAutospacing="1" w:after="100" w:afterAutospacing="1"/>
+        <w:ind w:left="0"/>
+        <w:jc w:val="both"/>
+        <w:rPr>
+          <w:rFonts w:ascii="Times New Roman" w:eastAsia="Times New Roman" w:hAnsi="Times New Roman" w:cs="Times New Roman"/>
+          <w:lang w:val="pt-BR"/>
+        </w:rPr>
+      </w:pPr>
+      <w:r>
+        <w:rPr>
+          <w:rFonts w:ascii="Times New Roman" w:eastAsia="Times New Roman" w:hAnsi="Times New Roman" w:cs="Times New Roman"/>
+        </w:rPr>
+        <w:t xml:space="preserve">Esta </w:t>
+      </w:r>
+      <w:proofErr w:type="spellStart"/>
+      <w:r>
+        <w:rPr>
+          <w:rFonts w:ascii="Times New Roman" w:eastAsia="Times New Roman" w:hAnsi="Times New Roman" w:cs="Times New Roman"/>
+        </w:rPr>
+        <w:t>seção</w:t>
+      </w:r>
+      <w:proofErr w:type="spellEnd"/>
+      <w:r>
+        <w:rPr>
+          <w:rFonts w:ascii="Times New Roman" w:eastAsia="Times New Roman" w:hAnsi="Times New Roman" w:cs="Times New Roman"/>
+        </w:rPr>
+        <w:t xml:space="preserve"> </w:t>
+      </w:r>
+      <w:proofErr w:type="spellStart"/>
+      <w:r>
+        <w:rPr>
+          <w:rFonts w:ascii="Times New Roman" w:eastAsia="Times New Roman" w:hAnsi="Times New Roman" w:cs="Times New Roman"/>
+        </w:rPr>
+        <w:t>apresenta</w:t>
+      </w:r>
+      <w:proofErr w:type="spellEnd"/>
+      <w:r>
+        <w:rPr>
+          <w:rFonts w:ascii="Times New Roman" w:eastAsia="Times New Roman" w:hAnsi="Times New Roman" w:cs="Times New Roman"/>
+        </w:rPr>
+        <w:t xml:space="preserve"> </w:t>
+      </w:r>
+      <w:proofErr w:type="spellStart"/>
+      <w:r>
+        <w:rPr>
+          <w:rFonts w:ascii="Times New Roman" w:eastAsia="Times New Roman" w:hAnsi="Times New Roman" w:cs="Times New Roman"/>
+        </w:rPr>
+        <w:t>os</w:t>
+      </w:r>
+      <w:proofErr w:type="spellEnd"/>
+      <w:r>
+        <w:rPr>
+          <w:rFonts w:ascii="Times New Roman" w:eastAsia="Times New Roman" w:hAnsi="Times New Roman" w:cs="Times New Roman"/>
+        </w:rPr>
+        <w:t xml:space="preserve"> </w:t>
+      </w:r>
+      <w:proofErr w:type="spellStart"/>
+      <w:r>
+        <w:rPr>
+          <w:rFonts w:ascii="Times New Roman" w:eastAsia="Times New Roman" w:hAnsi="Times New Roman" w:cs="Times New Roman"/>
+        </w:rPr>
+        <w:t>principais</w:t>
+      </w:r>
+      <w:proofErr w:type="spellEnd"/>
+      <w:r>
+        <w:rPr>
+          <w:rFonts w:ascii="Times New Roman" w:eastAsia="Times New Roman" w:hAnsi="Times New Roman" w:cs="Times New Roman"/>
+        </w:rPr>
+        <w:t xml:space="preserve"> </w:t>
+      </w:r>
+      <w:proofErr w:type="spellStart"/>
+      <w:r>
+        <w:rPr>
+          <w:rFonts w:ascii="Times New Roman" w:eastAsia="Times New Roman" w:hAnsi="Times New Roman" w:cs="Times New Roman"/>
+        </w:rPr>
+        <w:t>perfis</w:t>
+      </w:r>
+      <w:proofErr w:type="spellEnd"/>
+      <w:r>
+        <w:rPr>
+          <w:rFonts w:ascii="Times New Roman" w:eastAsia="Times New Roman" w:hAnsi="Times New Roman" w:cs="Times New Roman"/>
+        </w:rPr>
+        <w:t xml:space="preserve"> de </w:t>
+      </w:r>
+      <w:proofErr w:type="spellStart"/>
+      <w:r>
+        <w:rPr>
+          <w:rFonts w:ascii="Times New Roman" w:eastAsia="Times New Roman" w:hAnsi="Times New Roman" w:cs="Times New Roman"/>
+        </w:rPr>
+        <w:t>usuários</w:t>
+      </w:r>
+      <w:proofErr w:type="spellEnd"/>
+      <w:r>
+        <w:rPr>
+          <w:rFonts w:ascii="Times New Roman" w:eastAsia="Times New Roman" w:hAnsi="Times New Roman" w:cs="Times New Roman"/>
+        </w:rPr>
+        <w:t xml:space="preserve"> que </w:t>
+      </w:r>
+      <w:proofErr w:type="spellStart"/>
+      <w:r>
+        <w:rPr>
+          <w:rFonts w:ascii="Times New Roman" w:eastAsia="Times New Roman" w:hAnsi="Times New Roman" w:cs="Times New Roman"/>
+        </w:rPr>
+        <w:t>interagem</w:t>
+      </w:r>
+      <w:proofErr w:type="spellEnd"/>
+      <w:r>
+        <w:rPr>
+          <w:rFonts w:ascii="Times New Roman" w:eastAsia="Times New Roman" w:hAnsi="Times New Roman" w:cs="Times New Roman"/>
+        </w:rPr>
+        <w:t xml:space="preserve"> com o </w:t>
+      </w:r>
+      <w:proofErr w:type="spellStart"/>
+      <w:r>
+        <w:rPr>
+          <w:rFonts w:ascii="Times New Roman" w:eastAsia="Times New Roman" w:hAnsi="Times New Roman" w:cs="Times New Roman"/>
+        </w:rPr>
+        <w:t>sistema</w:t>
+      </w:r>
+      <w:proofErr w:type="spellEnd"/>
+      <w:r>
+        <w:rPr>
+          <w:rFonts w:ascii="Times New Roman" w:eastAsia="Times New Roman" w:hAnsi="Times New Roman" w:cs="Times New Roman"/>
+        </w:rPr>
+        <w:t xml:space="preserve"> </w:t>
+      </w:r>
+      <w:proofErr w:type="spellStart"/>
+      <w:r>
+        <w:rPr>
+          <w:rFonts w:ascii="Times New Roman" w:eastAsia="Times New Roman" w:hAnsi="Times New Roman" w:cs="Times New Roman"/>
+        </w:rPr>
+        <w:t>NautiGo</w:t>
+      </w:r>
+      <w:proofErr w:type="spellEnd"/>
+      <w:r>
+        <w:rPr>
+          <w:rFonts w:ascii="Times New Roman" w:eastAsia="Times New Roman" w:hAnsi="Times New Roman" w:cs="Times New Roman"/>
+        </w:rPr>
+        <w:t xml:space="preserve"> e </w:t>
+      </w:r>
+      <w:proofErr w:type="spellStart"/>
+      <w:r>
+        <w:rPr>
+          <w:rFonts w:ascii="Times New Roman" w:eastAsia="Times New Roman" w:hAnsi="Times New Roman" w:cs="Times New Roman"/>
+        </w:rPr>
+        <w:t>descreve</w:t>
+      </w:r>
+      <w:proofErr w:type="spellEnd"/>
+      <w:r>
+        <w:rPr>
+          <w:rFonts w:ascii="Times New Roman" w:eastAsia="Times New Roman" w:hAnsi="Times New Roman" w:cs="Times New Roman"/>
+        </w:rPr>
+        <w:t xml:space="preserve"> </w:t>
+      </w:r>
+      <w:proofErr w:type="spellStart"/>
+      <w:r>
+        <w:rPr>
+          <w:rFonts w:ascii="Times New Roman" w:eastAsia="Times New Roman" w:hAnsi="Times New Roman" w:cs="Times New Roman"/>
+        </w:rPr>
+        <w:t>seus</w:t>
+      </w:r>
+      <w:proofErr w:type="spellEnd"/>
+      <w:r>
+        <w:rPr>
+          <w:rFonts w:ascii="Times New Roman" w:eastAsia="Times New Roman" w:hAnsi="Times New Roman" w:cs="Times New Roman"/>
+        </w:rPr>
+        <w:t xml:space="preserve"> </w:t>
+      </w:r>
+      <w:proofErr w:type="spellStart"/>
+      <w:r>
+        <w:rPr>
+          <w:rFonts w:ascii="Times New Roman" w:eastAsia="Times New Roman" w:hAnsi="Times New Roman" w:cs="Times New Roman"/>
+        </w:rPr>
+        <w:t>papéis</w:t>
+      </w:r>
+      <w:proofErr w:type="spellEnd"/>
+      <w:r>
+        <w:rPr>
+          <w:rFonts w:ascii="Times New Roman" w:eastAsia="Times New Roman" w:hAnsi="Times New Roman" w:cs="Times New Roman"/>
+        </w:rPr>
+        <w:t xml:space="preserve">, </w:t>
+      </w:r>
+      <w:proofErr w:type="spellStart"/>
+      <w:r>
+        <w:rPr>
+          <w:rFonts w:ascii="Times New Roman" w:eastAsia="Times New Roman" w:hAnsi="Times New Roman" w:cs="Times New Roman"/>
+        </w:rPr>
+        <w:t>necessidades</w:t>
+      </w:r>
+      <w:proofErr w:type="spellEnd"/>
+      <w:r>
+        <w:rPr>
+          <w:rFonts w:ascii="Times New Roman" w:eastAsia="Times New Roman" w:hAnsi="Times New Roman" w:cs="Times New Roman"/>
+        </w:rPr>
+        <w:t xml:space="preserve"> e </w:t>
+      </w:r>
+      <w:proofErr w:type="spellStart"/>
+      <w:r>
+        <w:rPr>
+          <w:rFonts w:ascii="Times New Roman" w:eastAsia="Times New Roman" w:hAnsi="Times New Roman" w:cs="Times New Roman"/>
+        </w:rPr>
+        <w:t>características</w:t>
+      </w:r>
+      <w:proofErr w:type="spellEnd"/>
+      <w:r>
+        <w:rPr>
+          <w:rFonts w:ascii="Times New Roman" w:eastAsia="Times New Roman" w:hAnsi="Times New Roman" w:cs="Times New Roman"/>
+        </w:rPr>
+        <w:t xml:space="preserve">. </w:t>
+      </w:r>
+      <w:proofErr w:type="spellStart"/>
+      <w:r>
+        <w:rPr>
+          <w:rFonts w:ascii="Times New Roman" w:eastAsia="Times New Roman" w:hAnsi="Times New Roman" w:cs="Times New Roman"/>
+        </w:rPr>
+        <w:t>Além</w:t>
+      </w:r>
+      <w:proofErr w:type="spellEnd"/>
+      <w:r>
+        <w:rPr>
+          <w:rFonts w:ascii="Times New Roman" w:eastAsia="Times New Roman" w:hAnsi="Times New Roman" w:cs="Times New Roman"/>
+        </w:rPr>
+        <w:t xml:space="preserve"> </w:t>
+      </w:r>
+      <w:proofErr w:type="spellStart"/>
+      <w:r>
+        <w:rPr>
+          <w:rFonts w:ascii="Times New Roman" w:eastAsia="Times New Roman" w:hAnsi="Times New Roman" w:cs="Times New Roman"/>
+        </w:rPr>
+        <w:t>disso</w:t>
+      </w:r>
+      <w:proofErr w:type="spellEnd"/>
+      <w:r>
+        <w:rPr>
+          <w:rFonts w:ascii="Times New Roman" w:eastAsia="Times New Roman" w:hAnsi="Times New Roman" w:cs="Times New Roman"/>
+        </w:rPr>
+        <w:t xml:space="preserve">, </w:t>
+      </w:r>
+      <w:proofErr w:type="spellStart"/>
+      <w:r>
+        <w:rPr>
+          <w:rFonts w:ascii="Times New Roman" w:eastAsia="Times New Roman" w:hAnsi="Times New Roman" w:cs="Times New Roman"/>
+        </w:rPr>
+        <w:t>detalha</w:t>
+      </w:r>
+      <w:proofErr w:type="spellEnd"/>
+      <w:r>
+        <w:rPr>
+          <w:rFonts w:ascii="Times New Roman" w:eastAsia="Times New Roman" w:hAnsi="Times New Roman" w:cs="Times New Roman"/>
+        </w:rPr>
+        <w:t xml:space="preserve"> </w:t>
+      </w:r>
+      <w:proofErr w:type="spellStart"/>
+      <w:r>
+        <w:rPr>
+          <w:rFonts w:ascii="Times New Roman" w:eastAsia="Times New Roman" w:hAnsi="Times New Roman" w:cs="Times New Roman"/>
+        </w:rPr>
+        <w:t>os</w:t>
+      </w:r>
+      <w:proofErr w:type="spellEnd"/>
+      <w:r>
+        <w:rPr>
+          <w:rFonts w:ascii="Times New Roman" w:eastAsia="Times New Roman" w:hAnsi="Times New Roman" w:cs="Times New Roman"/>
+        </w:rPr>
+        <w:t xml:space="preserve"> </w:t>
+      </w:r>
+      <w:proofErr w:type="spellStart"/>
+      <w:r>
+        <w:rPr>
+          <w:rFonts w:ascii="Times New Roman" w:eastAsia="Times New Roman" w:hAnsi="Times New Roman" w:cs="Times New Roman"/>
+        </w:rPr>
+        <w:t>requisitos</w:t>
+      </w:r>
+      <w:proofErr w:type="spellEnd"/>
+      <w:r>
+        <w:rPr>
+          <w:rFonts w:ascii="Times New Roman" w:eastAsia="Times New Roman" w:hAnsi="Times New Roman" w:cs="Times New Roman"/>
+        </w:rPr>
+        <w:t xml:space="preserve"> </w:t>
+      </w:r>
+      <w:proofErr w:type="spellStart"/>
+      <w:r>
+        <w:rPr>
+          <w:rFonts w:ascii="Times New Roman" w:eastAsia="Times New Roman" w:hAnsi="Times New Roman" w:cs="Times New Roman"/>
+        </w:rPr>
+        <w:t>fundamentais</w:t>
+      </w:r>
+      <w:proofErr w:type="spellEnd"/>
+      <w:r>
+        <w:rPr>
+          <w:rFonts w:ascii="Times New Roman" w:eastAsia="Times New Roman" w:hAnsi="Times New Roman" w:cs="Times New Roman"/>
+        </w:rPr>
+        <w:t xml:space="preserve"> do </w:t>
+      </w:r>
+      <w:proofErr w:type="spellStart"/>
+      <w:r>
+        <w:rPr>
+          <w:rFonts w:ascii="Times New Roman" w:eastAsia="Times New Roman" w:hAnsi="Times New Roman" w:cs="Times New Roman"/>
+        </w:rPr>
+        <w:t>sistema</w:t>
+      </w:r>
+      <w:proofErr w:type="spellEnd"/>
+      <w:r>
+        <w:rPr>
+          <w:rFonts w:ascii="Times New Roman" w:eastAsia="Times New Roman" w:hAnsi="Times New Roman" w:cs="Times New Roman"/>
+        </w:rPr>
+        <w:t xml:space="preserve"> a </w:t>
+      </w:r>
+      <w:proofErr w:type="spellStart"/>
+      <w:r>
+        <w:rPr>
+          <w:rFonts w:ascii="Times New Roman" w:eastAsia="Times New Roman" w:hAnsi="Times New Roman" w:cs="Times New Roman"/>
+        </w:rPr>
+        <w:t>partir</w:t>
+      </w:r>
+      <w:proofErr w:type="spellEnd"/>
+      <w:r>
+        <w:rPr>
+          <w:rFonts w:ascii="Times New Roman" w:eastAsia="Times New Roman" w:hAnsi="Times New Roman" w:cs="Times New Roman"/>
+        </w:rPr>
+        <w:t xml:space="preserve"> da </w:t>
+      </w:r>
+      <w:proofErr w:type="spellStart"/>
+      <w:r>
+        <w:rPr>
+          <w:rFonts w:ascii="Times New Roman" w:eastAsia="Times New Roman" w:hAnsi="Times New Roman" w:cs="Times New Roman"/>
+        </w:rPr>
+        <w:t>perspectiva</w:t>
+      </w:r>
+      <w:proofErr w:type="spellEnd"/>
+      <w:r>
+        <w:rPr>
+          <w:rFonts w:ascii="Times New Roman" w:eastAsia="Times New Roman" w:hAnsi="Times New Roman" w:cs="Times New Roman"/>
+        </w:rPr>
+        <w:t xml:space="preserve"> dos </w:t>
+      </w:r>
+      <w:proofErr w:type="spellStart"/>
+      <w:r>
+        <w:rPr>
+          <w:rFonts w:ascii="Times New Roman" w:eastAsia="Times New Roman" w:hAnsi="Times New Roman" w:cs="Times New Roman"/>
+        </w:rPr>
+        <w:t>atores</w:t>
+      </w:r>
+      <w:proofErr w:type="spellEnd"/>
+      <w:r>
+        <w:rPr>
+          <w:rFonts w:ascii="Times New Roman" w:eastAsia="Times New Roman" w:hAnsi="Times New Roman" w:cs="Times New Roman"/>
+        </w:rPr>
+        <w:t xml:space="preserve"> </w:t>
+      </w:r>
+      <w:proofErr w:type="spellStart"/>
+      <w:r>
+        <w:rPr>
+          <w:rFonts w:ascii="Times New Roman" w:eastAsia="Times New Roman" w:hAnsi="Times New Roman" w:cs="Times New Roman"/>
+        </w:rPr>
+        <w:t>identificados</w:t>
+      </w:r>
+      <w:proofErr w:type="spellEnd"/>
+      <w:r>
+        <w:rPr>
+          <w:rFonts w:ascii="Times New Roman" w:eastAsia="Times New Roman" w:hAnsi="Times New Roman" w:cs="Times New Roman"/>
+        </w:rPr>
+        <w:t xml:space="preserve">, </w:t>
+      </w:r>
+      <w:proofErr w:type="spellStart"/>
+      <w:r>
+        <w:rPr>
+          <w:rFonts w:ascii="Times New Roman" w:eastAsia="Times New Roman" w:hAnsi="Times New Roman" w:cs="Times New Roman"/>
+        </w:rPr>
+        <w:t>incluindo</w:t>
+      </w:r>
+      <w:proofErr w:type="spellEnd"/>
+      <w:r>
+        <w:rPr>
+          <w:rFonts w:ascii="Times New Roman" w:eastAsia="Times New Roman" w:hAnsi="Times New Roman" w:cs="Times New Roman"/>
+        </w:rPr>
+        <w:t xml:space="preserve"> </w:t>
+      </w:r>
+      <w:proofErr w:type="spellStart"/>
+      <w:r>
+        <w:rPr>
+          <w:rFonts w:ascii="Times New Roman" w:eastAsia="Times New Roman" w:hAnsi="Times New Roman" w:cs="Times New Roman"/>
+        </w:rPr>
+        <w:t>casos</w:t>
+      </w:r>
+      <w:proofErr w:type="spellEnd"/>
+      <w:r>
+        <w:rPr>
+          <w:rFonts w:ascii="Times New Roman" w:eastAsia="Times New Roman" w:hAnsi="Times New Roman" w:cs="Times New Roman"/>
+        </w:rPr>
+        <w:t xml:space="preserve"> de </w:t>
+      </w:r>
+      <w:proofErr w:type="spellStart"/>
+      <w:r>
+        <w:rPr>
+          <w:rFonts w:ascii="Times New Roman" w:eastAsia="Times New Roman" w:hAnsi="Times New Roman" w:cs="Times New Roman"/>
+        </w:rPr>
+        <w:t>uso</w:t>
+      </w:r>
+      <w:proofErr w:type="spellEnd"/>
+      <w:r>
+        <w:rPr>
+          <w:rFonts w:ascii="Times New Roman" w:eastAsia="Times New Roman" w:hAnsi="Times New Roman" w:cs="Times New Roman"/>
+        </w:rPr>
+        <w:t xml:space="preserve">, </w:t>
+      </w:r>
+      <w:proofErr w:type="spellStart"/>
+      <w:r>
+        <w:rPr>
+          <w:rFonts w:ascii="Times New Roman" w:eastAsia="Times New Roman" w:hAnsi="Times New Roman" w:cs="Times New Roman"/>
+        </w:rPr>
+        <w:t>histórias</w:t>
+      </w:r>
+      <w:proofErr w:type="spellEnd"/>
+      <w:r>
+        <w:rPr>
+          <w:rFonts w:ascii="Times New Roman" w:eastAsia="Times New Roman" w:hAnsi="Times New Roman" w:cs="Times New Roman"/>
+        </w:rPr>
+        <w:t xml:space="preserve"> de </w:t>
+      </w:r>
+      <w:proofErr w:type="spellStart"/>
+      <w:r>
+        <w:rPr>
+          <w:rFonts w:ascii="Times New Roman" w:eastAsia="Times New Roman" w:hAnsi="Times New Roman" w:cs="Times New Roman"/>
+        </w:rPr>
+        <w:t>usuário</w:t>
+      </w:r>
+      <w:proofErr w:type="spellEnd"/>
+      <w:r>
+        <w:rPr>
+          <w:rFonts w:ascii="Times New Roman" w:eastAsia="Times New Roman" w:hAnsi="Times New Roman" w:cs="Times New Roman"/>
+        </w:rPr>
+        <w:t xml:space="preserve"> e </w:t>
+      </w:r>
+      <w:proofErr w:type="spellStart"/>
+      <w:r>
+        <w:rPr>
+          <w:rFonts w:ascii="Times New Roman" w:eastAsia="Times New Roman" w:hAnsi="Times New Roman" w:cs="Times New Roman"/>
+        </w:rPr>
+        <w:t>comportamentos</w:t>
+      </w:r>
+      <w:proofErr w:type="spellEnd"/>
+      <w:r>
+        <w:rPr>
+          <w:rFonts w:ascii="Times New Roman" w:eastAsia="Times New Roman" w:hAnsi="Times New Roman" w:cs="Times New Roman"/>
+        </w:rPr>
+        <w:t xml:space="preserve"> </w:t>
+      </w:r>
+      <w:proofErr w:type="spellStart"/>
+      <w:r>
+        <w:rPr>
+          <w:rFonts w:ascii="Times New Roman" w:eastAsia="Times New Roman" w:hAnsi="Times New Roman" w:cs="Times New Roman"/>
+        </w:rPr>
+        <w:t>esperados</w:t>
+      </w:r>
+      <w:proofErr w:type="spellEnd"/>
+      <w:r>
+        <w:rPr>
+          <w:rFonts w:ascii="Times New Roman" w:eastAsia="Times New Roman" w:hAnsi="Times New Roman" w:cs="Times New Roman"/>
+        </w:rPr>
+        <w:t xml:space="preserve">. O </w:t>
+      </w:r>
+      <w:proofErr w:type="spellStart"/>
+      <w:r>
+        <w:rPr>
+          <w:rFonts w:ascii="Times New Roman" w:eastAsia="Times New Roman" w:hAnsi="Times New Roman" w:cs="Times New Roman"/>
+        </w:rPr>
+        <w:t>objetivo</w:t>
+      </w:r>
+      <w:proofErr w:type="spellEnd"/>
+      <w:r>
+        <w:rPr>
+          <w:rFonts w:ascii="Times New Roman" w:eastAsia="Times New Roman" w:hAnsi="Times New Roman" w:cs="Times New Roman"/>
+        </w:rPr>
+        <w:t xml:space="preserve"> é </w:t>
+      </w:r>
+      <w:proofErr w:type="spellStart"/>
+      <w:r>
+        <w:rPr>
+          <w:rFonts w:ascii="Times New Roman" w:eastAsia="Times New Roman" w:hAnsi="Times New Roman" w:cs="Times New Roman"/>
+        </w:rPr>
+        <w:t>estabelecer</w:t>
+      </w:r>
+      <w:proofErr w:type="spellEnd"/>
+      <w:r>
+        <w:rPr>
+          <w:rFonts w:ascii="Times New Roman" w:eastAsia="Times New Roman" w:hAnsi="Times New Roman" w:cs="Times New Roman"/>
+        </w:rPr>
+        <w:t xml:space="preserve"> </w:t>
+      </w:r>
+      <w:proofErr w:type="spellStart"/>
+      <w:r>
+        <w:rPr>
+          <w:rFonts w:ascii="Times New Roman" w:eastAsia="Times New Roman" w:hAnsi="Times New Roman" w:cs="Times New Roman"/>
+        </w:rPr>
+        <w:t>uma</w:t>
+      </w:r>
+      <w:proofErr w:type="spellEnd"/>
+      <w:r>
+        <w:rPr>
+          <w:rFonts w:ascii="Times New Roman" w:eastAsia="Times New Roman" w:hAnsi="Times New Roman" w:cs="Times New Roman"/>
+        </w:rPr>
+        <w:t xml:space="preserve"> </w:t>
+      </w:r>
+      <w:proofErr w:type="spellStart"/>
+      <w:r>
+        <w:rPr>
+          <w:rFonts w:ascii="Times New Roman" w:eastAsia="Times New Roman" w:hAnsi="Times New Roman" w:cs="Times New Roman"/>
+        </w:rPr>
+        <w:t>compreensão</w:t>
+      </w:r>
+      <w:proofErr w:type="spellEnd"/>
+      <w:r>
+        <w:rPr>
+          <w:rFonts w:ascii="Times New Roman" w:eastAsia="Times New Roman" w:hAnsi="Times New Roman" w:cs="Times New Roman"/>
+        </w:rPr>
+        <w:t xml:space="preserve"> </w:t>
+      </w:r>
+      <w:proofErr w:type="spellStart"/>
+      <w:r>
+        <w:rPr>
+          <w:rFonts w:ascii="Times New Roman" w:eastAsia="Times New Roman" w:hAnsi="Times New Roman" w:cs="Times New Roman"/>
+        </w:rPr>
+        <w:t>clara</w:t>
+      </w:r>
+      <w:proofErr w:type="spellEnd"/>
+      <w:r>
+        <w:rPr>
+          <w:rFonts w:ascii="Times New Roman" w:eastAsia="Times New Roman" w:hAnsi="Times New Roman" w:cs="Times New Roman"/>
+        </w:rPr>
+        <w:t xml:space="preserve"> </w:t>
+      </w:r>
+      <w:proofErr w:type="spellStart"/>
+      <w:r>
+        <w:rPr>
+          <w:rFonts w:ascii="Times New Roman" w:eastAsia="Times New Roman" w:hAnsi="Times New Roman" w:cs="Times New Roman"/>
+        </w:rPr>
+        <w:t>sobre</w:t>
+      </w:r>
+      <w:proofErr w:type="spellEnd"/>
+      <w:r>
+        <w:rPr>
+          <w:rFonts w:ascii="Times New Roman" w:eastAsia="Times New Roman" w:hAnsi="Times New Roman" w:cs="Times New Roman"/>
+        </w:rPr>
+        <w:t xml:space="preserve"> </w:t>
+      </w:r>
+      <w:proofErr w:type="spellStart"/>
+      <w:r>
+        <w:rPr>
+          <w:rFonts w:ascii="Times New Roman" w:eastAsia="Times New Roman" w:hAnsi="Times New Roman" w:cs="Times New Roman"/>
+        </w:rPr>
+        <w:t>quem</w:t>
+      </w:r>
+      <w:proofErr w:type="spellEnd"/>
+      <w:r>
+        <w:rPr>
+          <w:rFonts w:ascii="Times New Roman" w:eastAsia="Times New Roman" w:hAnsi="Times New Roman" w:cs="Times New Roman"/>
+        </w:rPr>
+        <w:t xml:space="preserve"> </w:t>
+      </w:r>
+      <w:proofErr w:type="spellStart"/>
+      <w:r>
+        <w:rPr>
+          <w:rFonts w:ascii="Times New Roman" w:eastAsia="Times New Roman" w:hAnsi="Times New Roman" w:cs="Times New Roman"/>
+        </w:rPr>
+        <w:t>utiliza</w:t>
+      </w:r>
+      <w:proofErr w:type="spellEnd"/>
+      <w:r>
+        <w:rPr>
+          <w:rFonts w:ascii="Times New Roman" w:eastAsia="Times New Roman" w:hAnsi="Times New Roman" w:cs="Times New Roman"/>
+        </w:rPr>
+        <w:t xml:space="preserve"> o </w:t>
+      </w:r>
+      <w:proofErr w:type="spellStart"/>
+      <w:r>
+        <w:rPr>
+          <w:rFonts w:ascii="Times New Roman" w:eastAsia="Times New Roman" w:hAnsi="Times New Roman" w:cs="Times New Roman"/>
+        </w:rPr>
+        <w:t>sistema</w:t>
+      </w:r>
+      <w:proofErr w:type="spellEnd"/>
+      <w:r>
+        <w:rPr>
+          <w:rFonts w:ascii="Times New Roman" w:eastAsia="Times New Roman" w:hAnsi="Times New Roman" w:cs="Times New Roman"/>
+        </w:rPr>
+        <w:t xml:space="preserve">, quais </w:t>
+      </w:r>
+      <w:proofErr w:type="spellStart"/>
+      <w:r>
+        <w:rPr>
+          <w:rFonts w:ascii="Times New Roman" w:eastAsia="Times New Roman" w:hAnsi="Times New Roman" w:cs="Times New Roman"/>
+        </w:rPr>
+        <w:t>problemas</w:t>
+      </w:r>
+      <w:proofErr w:type="spellEnd"/>
+      <w:r>
+        <w:rPr>
+          <w:rFonts w:ascii="Times New Roman" w:eastAsia="Times New Roman" w:hAnsi="Times New Roman" w:cs="Times New Roman"/>
+        </w:rPr>
+        <w:t xml:space="preserve"> </w:t>
+      </w:r>
+      <w:proofErr w:type="spellStart"/>
+      <w:r>
+        <w:rPr>
+          <w:rFonts w:ascii="Times New Roman" w:eastAsia="Times New Roman" w:hAnsi="Times New Roman" w:cs="Times New Roman"/>
+        </w:rPr>
+        <w:t>enfrentam</w:t>
+      </w:r>
+      <w:proofErr w:type="spellEnd"/>
+      <w:r>
+        <w:rPr>
+          <w:rFonts w:ascii="Times New Roman" w:eastAsia="Times New Roman" w:hAnsi="Times New Roman" w:cs="Times New Roman"/>
+        </w:rPr>
+        <w:t xml:space="preserve">, quais </w:t>
+      </w:r>
+      <w:proofErr w:type="spellStart"/>
+      <w:r>
+        <w:rPr>
+          <w:rFonts w:ascii="Times New Roman" w:eastAsia="Times New Roman" w:hAnsi="Times New Roman" w:cs="Times New Roman"/>
+        </w:rPr>
+        <w:t>funcionalidades</w:t>
+      </w:r>
+      <w:proofErr w:type="spellEnd"/>
+      <w:r>
+        <w:rPr>
+          <w:rFonts w:ascii="Times New Roman" w:eastAsia="Times New Roman" w:hAnsi="Times New Roman" w:cs="Times New Roman"/>
+        </w:rPr>
+        <w:t xml:space="preserve"> </w:t>
+      </w:r>
+      <w:proofErr w:type="spellStart"/>
+      <w:r>
+        <w:rPr>
+          <w:rFonts w:ascii="Times New Roman" w:eastAsia="Times New Roman" w:hAnsi="Times New Roman" w:cs="Times New Roman"/>
+        </w:rPr>
+        <w:t>são</w:t>
+      </w:r>
+      <w:proofErr w:type="spellEnd"/>
+      <w:r>
+        <w:rPr>
+          <w:rFonts w:ascii="Times New Roman" w:eastAsia="Times New Roman" w:hAnsi="Times New Roman" w:cs="Times New Roman"/>
+        </w:rPr>
+        <w:t xml:space="preserve"> </w:t>
+      </w:r>
+      <w:proofErr w:type="spellStart"/>
+      <w:r>
+        <w:rPr>
+          <w:rFonts w:ascii="Times New Roman" w:eastAsia="Times New Roman" w:hAnsi="Times New Roman" w:cs="Times New Roman"/>
+        </w:rPr>
+        <w:t>necessárias</w:t>
+      </w:r>
+      <w:proofErr w:type="spellEnd"/>
+      <w:r>
+        <w:rPr>
+          <w:rFonts w:ascii="Times New Roman" w:eastAsia="Times New Roman" w:hAnsi="Times New Roman" w:cs="Times New Roman"/>
+        </w:rPr>
+        <w:t xml:space="preserve"> e </w:t>
+      </w:r>
+      <w:proofErr w:type="spellStart"/>
+      <w:r>
+        <w:rPr>
+          <w:rFonts w:ascii="Times New Roman" w:eastAsia="Times New Roman" w:hAnsi="Times New Roman" w:cs="Times New Roman"/>
+        </w:rPr>
+        <w:t>como</w:t>
+      </w:r>
+      <w:proofErr w:type="spellEnd"/>
+      <w:r>
+        <w:rPr>
+          <w:rFonts w:ascii="Times New Roman" w:eastAsia="Times New Roman" w:hAnsi="Times New Roman" w:cs="Times New Roman"/>
+        </w:rPr>
+        <w:t xml:space="preserve"> o </w:t>
+      </w:r>
+      <w:proofErr w:type="spellStart"/>
+      <w:r>
+        <w:rPr>
+          <w:rFonts w:ascii="Times New Roman" w:eastAsia="Times New Roman" w:hAnsi="Times New Roman" w:cs="Times New Roman"/>
+        </w:rPr>
+        <w:t>NautiGo</w:t>
+      </w:r>
+      <w:proofErr w:type="spellEnd"/>
+      <w:r>
+        <w:rPr>
+          <w:rFonts w:ascii="Times New Roman" w:eastAsia="Times New Roman" w:hAnsi="Times New Roman" w:cs="Times New Roman"/>
+        </w:rPr>
+        <w:t xml:space="preserve"> </w:t>
+      </w:r>
+      <w:proofErr w:type="spellStart"/>
+      <w:r>
+        <w:rPr>
+          <w:rFonts w:ascii="Times New Roman" w:eastAsia="Times New Roman" w:hAnsi="Times New Roman" w:cs="Times New Roman"/>
+        </w:rPr>
+        <w:t>deve</w:t>
+      </w:r>
+      <w:proofErr w:type="spellEnd"/>
+      <w:r>
+        <w:rPr>
+          <w:rFonts w:ascii="Times New Roman" w:eastAsia="Times New Roman" w:hAnsi="Times New Roman" w:cs="Times New Roman"/>
+        </w:rPr>
+        <w:t xml:space="preserve"> responder </w:t>
+      </w:r>
+      <w:proofErr w:type="gramStart"/>
+      <w:r>
+        <w:rPr>
+          <w:rFonts w:ascii="Times New Roman" w:eastAsia="Times New Roman" w:hAnsi="Times New Roman" w:cs="Times New Roman"/>
+        </w:rPr>
+        <w:t>a</w:t>
+      </w:r>
+      <w:proofErr w:type="gramEnd"/>
+      <w:r>
+        <w:rPr>
+          <w:rFonts w:ascii="Times New Roman" w:eastAsia="Times New Roman" w:hAnsi="Times New Roman" w:cs="Times New Roman"/>
+        </w:rPr>
+        <w:t xml:space="preserve"> </w:t>
+      </w:r>
+      <w:proofErr w:type="spellStart"/>
+      <w:r>
+        <w:rPr>
+          <w:rFonts w:ascii="Times New Roman" w:eastAsia="Times New Roman" w:hAnsi="Times New Roman" w:cs="Times New Roman"/>
+        </w:rPr>
+        <w:t>essas</w:t>
+      </w:r>
+      <w:proofErr w:type="spellEnd"/>
+      <w:r>
+        <w:rPr>
+          <w:rFonts w:ascii="Times New Roman" w:eastAsia="Times New Roman" w:hAnsi="Times New Roman" w:cs="Times New Roman"/>
+        </w:rPr>
+        <w:t xml:space="preserve"> </w:t>
+      </w:r>
+      <w:proofErr w:type="spellStart"/>
+      <w:r>
+        <w:rPr>
+          <w:rFonts w:ascii="Times New Roman" w:eastAsia="Times New Roman" w:hAnsi="Times New Roman" w:cs="Times New Roman"/>
+        </w:rPr>
+        <w:t>demandas</w:t>
+      </w:r>
+      <w:proofErr w:type="spellEnd"/>
+      <w:r>
+        <w:rPr>
+          <w:rFonts w:ascii="Times New Roman" w:eastAsia="Times New Roman" w:hAnsi="Times New Roman" w:cs="Times New Roman"/>
+        </w:rPr>
+        <w:t xml:space="preserve"> para </w:t>
+      </w:r>
+      <w:proofErr w:type="spellStart"/>
+      <w:r>
+        <w:rPr>
+          <w:rFonts w:ascii="Times New Roman" w:eastAsia="Times New Roman" w:hAnsi="Times New Roman" w:cs="Times New Roman"/>
+        </w:rPr>
+        <w:t>garantir</w:t>
+      </w:r>
+      <w:proofErr w:type="spellEnd"/>
+      <w:r>
+        <w:rPr>
+          <w:rFonts w:ascii="Times New Roman" w:eastAsia="Times New Roman" w:hAnsi="Times New Roman" w:cs="Times New Roman"/>
+        </w:rPr>
+        <w:t xml:space="preserve"> </w:t>
+      </w:r>
+      <w:proofErr w:type="spellStart"/>
+      <w:r>
+        <w:rPr>
+          <w:rFonts w:ascii="Times New Roman" w:eastAsia="Times New Roman" w:hAnsi="Times New Roman" w:cs="Times New Roman"/>
+        </w:rPr>
+        <w:t>uma</w:t>
+      </w:r>
+      <w:proofErr w:type="spellEnd"/>
+      <w:r>
+        <w:rPr>
+          <w:rFonts w:ascii="Times New Roman" w:eastAsia="Times New Roman" w:hAnsi="Times New Roman" w:cs="Times New Roman"/>
+        </w:rPr>
+        <w:t xml:space="preserve"> </w:t>
+      </w:r>
+      <w:proofErr w:type="spellStart"/>
+      <w:r>
+        <w:rPr>
+          <w:rFonts w:ascii="Times New Roman" w:eastAsia="Times New Roman" w:hAnsi="Times New Roman" w:cs="Times New Roman"/>
+        </w:rPr>
+        <w:t>experiência</w:t>
+      </w:r>
+      <w:proofErr w:type="spellEnd"/>
+      <w:r>
+        <w:rPr>
+          <w:rFonts w:ascii="Times New Roman" w:eastAsia="Times New Roman" w:hAnsi="Times New Roman" w:cs="Times New Roman"/>
+        </w:rPr>
+        <w:t xml:space="preserve"> </w:t>
+      </w:r>
+      <w:proofErr w:type="spellStart"/>
+      <w:r>
+        <w:rPr>
+          <w:rFonts w:ascii="Times New Roman" w:eastAsia="Times New Roman" w:hAnsi="Times New Roman" w:cs="Times New Roman"/>
+        </w:rPr>
+        <w:t>eficiente</w:t>
+      </w:r>
+      <w:proofErr w:type="spellEnd"/>
+      <w:r>
+        <w:rPr>
+          <w:rFonts w:ascii="Times New Roman" w:eastAsia="Times New Roman" w:hAnsi="Times New Roman" w:cs="Times New Roman"/>
+        </w:rPr>
+        <w:t xml:space="preserve">, </w:t>
+      </w:r>
+      <w:proofErr w:type="spellStart"/>
+      <w:r>
+        <w:rPr>
+          <w:rFonts w:ascii="Times New Roman" w:eastAsia="Times New Roman" w:hAnsi="Times New Roman" w:cs="Times New Roman"/>
+        </w:rPr>
+        <w:t>segura</w:t>
+      </w:r>
+      <w:proofErr w:type="spellEnd"/>
+      <w:r>
+        <w:rPr>
+          <w:rFonts w:ascii="Times New Roman" w:eastAsia="Times New Roman" w:hAnsi="Times New Roman" w:cs="Times New Roman"/>
+        </w:rPr>
+        <w:t xml:space="preserve"> e </w:t>
+      </w:r>
+      <w:proofErr w:type="spellStart"/>
+      <w:r>
+        <w:rPr>
+          <w:rFonts w:ascii="Times New Roman" w:eastAsia="Times New Roman" w:hAnsi="Times New Roman" w:cs="Times New Roman"/>
+        </w:rPr>
+        <w:t>alinhada</w:t>
+      </w:r>
+      <w:proofErr w:type="spellEnd"/>
+      <w:r>
+        <w:rPr>
+          <w:rFonts w:ascii="Times New Roman" w:eastAsia="Times New Roman" w:hAnsi="Times New Roman" w:cs="Times New Roman"/>
+        </w:rPr>
+        <w:t xml:space="preserve"> </w:t>
+      </w:r>
+      <w:proofErr w:type="spellStart"/>
+      <w:r>
+        <w:rPr>
+          <w:rFonts w:ascii="Times New Roman" w:eastAsia="Times New Roman" w:hAnsi="Times New Roman" w:cs="Times New Roman"/>
+        </w:rPr>
+        <w:t>aos</w:t>
+      </w:r>
+      <w:proofErr w:type="spellEnd"/>
+      <w:r>
+        <w:rPr>
+          <w:rFonts w:ascii="Times New Roman" w:eastAsia="Times New Roman" w:hAnsi="Times New Roman" w:cs="Times New Roman"/>
+        </w:rPr>
+        <w:t xml:space="preserve"> </w:t>
+      </w:r>
+      <w:proofErr w:type="spellStart"/>
+      <w:r>
+        <w:rPr>
+          <w:rFonts w:ascii="Times New Roman" w:eastAsia="Times New Roman" w:hAnsi="Times New Roman" w:cs="Times New Roman"/>
+        </w:rPr>
+        <w:t>objetivos</w:t>
+      </w:r>
+      <w:proofErr w:type="spellEnd"/>
+      <w:r>
+        <w:rPr>
+          <w:rFonts w:ascii="Times New Roman" w:eastAsia="Times New Roman" w:hAnsi="Times New Roman" w:cs="Times New Roman"/>
+        </w:rPr>
+        <w:t xml:space="preserve"> do </w:t>
+      </w:r>
+      <w:proofErr w:type="spellStart"/>
+      <w:r>
+        <w:rPr>
+          <w:rFonts w:ascii="Times New Roman" w:eastAsia="Times New Roman" w:hAnsi="Times New Roman" w:cs="Times New Roman"/>
+        </w:rPr>
+        <w:t>projeto</w:t>
+      </w:r>
+      <w:proofErr w:type="spellEnd"/>
+      <w:r>
+        <w:rPr>
+          <w:rFonts w:ascii="Times New Roman" w:eastAsia="Times New Roman" w:hAnsi="Times New Roman" w:cs="Times New Roman"/>
+        </w:rPr>
+        <w:t>.</w:t>
+      </w:r>
     </w:p>
     <w:p>
       <w:pPr>
@@ -3241,8 +4475,6 @@
           <w:szCs w:val="28"/>
         </w:rPr>
       </w:pPr>
-      <w:bookmarkStart w:id="2" w:name="_3znysh7" w:colFirst="0" w:colLast="0"/>
-      <w:bookmarkEnd w:id="2"/>
       <w:proofErr w:type="spellStart"/>
       <w:r>
         <w:rPr>
@@ -3308,6 +4540,9 @@
           <w:lang w:val="pt-BR"/>
         </w:rPr>
         <w:t>.</w:t>
+      </w:r>
+      <w:r>
+        <w:t xml:space="preserve"> </w:t>
       </w:r>
     </w:p>
     <w:p>
@@ -3511,6 +4746,7 @@
           <w:bCs/>
           <w:lang w:val="pt-BR"/>
         </w:rPr>
+        <w:lastRenderedPageBreak/>
         <w:t>Persona 1: João, o Passageiro</w:t>
       </w:r>
     </w:p>
@@ -3757,7 +4993,6 @@
           <w:bCs/>
           <w:lang w:val="pt-BR"/>
         </w:rPr>
-        <w:lastRenderedPageBreak/>
         <w:t>Profissão</w:t>
       </w:r>
       <w:r>
@@ -3883,6 +5118,939 @@
         </w:rPr>
         <w:t>: Falta de previsibilidade nas corridas e dificuldade de organizar os trajetos.</w:t>
       </w:r>
+    </w:p>
+    <w:p>
+      <w:pPr>
+        <w:spacing w:before="100" w:beforeAutospacing="1" w:after="100" w:afterAutospacing="1"/>
+        <w:outlineLvl w:val="3"/>
+        <w:rPr>
+          <w:rFonts w:ascii="Times New Roman" w:eastAsia="Times New Roman" w:hAnsi="Times New Roman" w:cs="Times New Roman"/>
+          <w:b/>
+          <w:bCs/>
+          <w:lang w:val="pt-BR"/>
+        </w:rPr>
+      </w:pPr>
+      <w:r>
+        <w:rPr>
+          <w:rFonts w:ascii="Times New Roman" w:eastAsia="Times New Roman" w:hAnsi="Times New Roman" w:cs="Times New Roman"/>
+          <w:b/>
+          <w:bCs/>
+          <w:lang w:val="pt-BR"/>
+        </w:rPr>
+        <w:t xml:space="preserve">Persona </w:t>
+      </w:r>
+      <w:r>
+        <w:rPr>
+          <w:rFonts w:ascii="Times New Roman" w:eastAsia="Times New Roman" w:hAnsi="Times New Roman" w:cs="Times New Roman"/>
+          <w:b/>
+          <w:bCs/>
+          <w:lang w:val="pt-BR"/>
+        </w:rPr>
+        <w:t>3</w:t>
+      </w:r>
+      <w:r>
+        <w:rPr>
+          <w:rFonts w:ascii="Times New Roman" w:eastAsia="Times New Roman" w:hAnsi="Times New Roman" w:cs="Times New Roman"/>
+          <w:b/>
+          <w:bCs/>
+          <w:lang w:val="pt-BR"/>
+        </w:rPr>
+        <w:t xml:space="preserve">: </w:t>
+      </w:r>
+      <w:r>
+        <w:rPr>
+          <w:rFonts w:ascii="Times New Roman" w:eastAsia="Times New Roman" w:hAnsi="Times New Roman" w:cs="Times New Roman"/>
+          <w:b/>
+          <w:bCs/>
+          <w:lang w:val="pt-BR"/>
+        </w:rPr>
+        <w:t>Cláudio</w:t>
+      </w:r>
+      <w:r>
+        <w:rPr>
+          <w:rFonts w:ascii="Times New Roman" w:eastAsia="Times New Roman" w:hAnsi="Times New Roman" w:cs="Times New Roman"/>
+          <w:b/>
+          <w:bCs/>
+          <w:lang w:val="pt-BR"/>
+        </w:rPr>
+        <w:t xml:space="preserve">, o </w:t>
+      </w:r>
+      <w:r>
+        <w:rPr>
+          <w:rFonts w:ascii="Times New Roman" w:eastAsia="Times New Roman" w:hAnsi="Times New Roman" w:cs="Times New Roman"/>
+          <w:b/>
+          <w:bCs/>
+          <w:lang w:val="pt-BR"/>
+        </w:rPr>
+        <w:t>Administrador do Sistema</w:t>
+      </w:r>
+    </w:p>
+    <w:p>
+      <w:pPr>
+        <w:numPr>
+          <w:ilvl w:val="0"/>
+          <w:numId w:val="5"/>
+        </w:numPr>
+        <w:spacing w:before="100" w:beforeAutospacing="1" w:after="100" w:afterAutospacing="1"/>
+        <w:rPr>
+          <w:rFonts w:ascii="Times New Roman" w:eastAsia="Times New Roman" w:hAnsi="Times New Roman" w:cs="Times New Roman"/>
+          <w:lang w:val="pt-BR"/>
+        </w:rPr>
+      </w:pPr>
+      <w:r>
+        <w:rPr>
+          <w:rFonts w:ascii="Times New Roman" w:eastAsia="Times New Roman" w:hAnsi="Times New Roman" w:cs="Times New Roman"/>
+          <w:b/>
+          <w:bCs/>
+          <w:lang w:val="pt-BR"/>
+        </w:rPr>
+        <w:t>Idade</w:t>
+      </w:r>
+      <w:r>
+        <w:rPr>
+          <w:rFonts w:ascii="Times New Roman" w:eastAsia="Times New Roman" w:hAnsi="Times New Roman" w:cs="Times New Roman"/>
+          <w:lang w:val="pt-BR"/>
+        </w:rPr>
+        <w:t xml:space="preserve">: </w:t>
+      </w:r>
+      <w:r>
+        <w:rPr>
+          <w:rFonts w:ascii="Times New Roman" w:eastAsia="Times New Roman" w:hAnsi="Times New Roman" w:cs="Times New Roman"/>
+          <w:lang w:val="pt-BR"/>
+        </w:rPr>
+        <w:t>25</w:t>
+      </w:r>
+      <w:r>
+        <w:rPr>
+          <w:rFonts w:ascii="Times New Roman" w:eastAsia="Times New Roman" w:hAnsi="Times New Roman" w:cs="Times New Roman"/>
+          <w:lang w:val="pt-BR"/>
+        </w:rPr>
+        <w:t xml:space="preserve"> anos</w:t>
+      </w:r>
+    </w:p>
+    <w:p>
+      <w:pPr>
+        <w:numPr>
+          <w:ilvl w:val="0"/>
+          <w:numId w:val="5"/>
+        </w:numPr>
+        <w:spacing w:before="100" w:beforeAutospacing="1" w:after="100" w:afterAutospacing="1"/>
+        <w:rPr>
+          <w:rFonts w:ascii="Times New Roman" w:eastAsia="Times New Roman" w:hAnsi="Times New Roman" w:cs="Times New Roman"/>
+          <w:lang w:val="pt-BR"/>
+        </w:rPr>
+      </w:pPr>
+      <w:r>
+        <w:rPr>
+          <w:rFonts w:ascii="Times New Roman" w:eastAsia="Times New Roman" w:hAnsi="Times New Roman" w:cs="Times New Roman"/>
+          <w:b/>
+          <w:bCs/>
+          <w:lang w:val="pt-BR"/>
+        </w:rPr>
+        <w:t>Profissão</w:t>
+      </w:r>
+      <w:r>
+        <w:rPr>
+          <w:rFonts w:ascii="Times New Roman" w:eastAsia="Times New Roman" w:hAnsi="Times New Roman" w:cs="Times New Roman"/>
+          <w:lang w:val="pt-BR"/>
+        </w:rPr>
+        <w:t xml:space="preserve">: </w:t>
+      </w:r>
+      <w:r>
+        <w:rPr>
+          <w:rFonts w:ascii="Times New Roman" w:eastAsia="Times New Roman" w:hAnsi="Times New Roman" w:cs="Times New Roman"/>
+          <w:lang w:val="pt-BR"/>
+        </w:rPr>
+        <w:t>Desenvolvedor de Software</w:t>
+      </w:r>
+    </w:p>
+    <w:p>
+      <w:pPr>
+        <w:numPr>
+          <w:ilvl w:val="0"/>
+          <w:numId w:val="5"/>
+        </w:numPr>
+        <w:spacing w:before="100" w:beforeAutospacing="1" w:after="100" w:afterAutospacing="1"/>
+        <w:rPr>
+          <w:rFonts w:ascii="Times New Roman" w:eastAsia="Times New Roman" w:hAnsi="Times New Roman" w:cs="Times New Roman"/>
+          <w:lang w:val="pt-BR"/>
+        </w:rPr>
+      </w:pPr>
+      <w:r>
+        <w:rPr>
+          <w:rFonts w:ascii="Times New Roman" w:eastAsia="Times New Roman" w:hAnsi="Times New Roman" w:cs="Times New Roman"/>
+          <w:b/>
+          <w:bCs/>
+          <w:lang w:val="pt-BR"/>
+        </w:rPr>
+        <w:t>Localização</w:t>
+      </w:r>
+      <w:r>
+        <w:rPr>
+          <w:rFonts w:ascii="Times New Roman" w:eastAsia="Times New Roman" w:hAnsi="Times New Roman" w:cs="Times New Roman"/>
+          <w:lang w:val="pt-BR"/>
+        </w:rPr>
+        <w:t xml:space="preserve">: </w:t>
+      </w:r>
+      <w:r>
+        <w:rPr>
+          <w:rFonts w:ascii="Times New Roman" w:eastAsia="Times New Roman" w:hAnsi="Times New Roman" w:cs="Times New Roman"/>
+          <w:lang w:val="pt-BR"/>
+        </w:rPr>
+        <w:t>Belo Horizonte</w:t>
+      </w:r>
+      <w:r>
+        <w:rPr>
+          <w:rFonts w:ascii="Times New Roman" w:eastAsia="Times New Roman" w:hAnsi="Times New Roman" w:cs="Times New Roman"/>
+          <w:lang w:val="pt-BR"/>
+        </w:rPr>
+        <w:t xml:space="preserve"> – </w:t>
+      </w:r>
+      <w:r>
+        <w:rPr>
+          <w:rFonts w:ascii="Times New Roman" w:eastAsia="Times New Roman" w:hAnsi="Times New Roman" w:cs="Times New Roman"/>
+          <w:lang w:val="pt-BR"/>
+        </w:rPr>
+        <w:t>MG</w:t>
+      </w:r>
+    </w:p>
+    <w:p>
+      <w:pPr>
+        <w:numPr>
+          <w:ilvl w:val="0"/>
+          <w:numId w:val="5"/>
+        </w:numPr>
+        <w:spacing w:before="100" w:beforeAutospacing="1" w:after="100" w:afterAutospacing="1"/>
+        <w:rPr>
+          <w:rFonts w:ascii="Times New Roman" w:eastAsia="Times New Roman" w:hAnsi="Times New Roman" w:cs="Times New Roman"/>
+          <w:lang w:val="pt-BR"/>
+        </w:rPr>
+      </w:pPr>
+      <w:r>
+        <w:rPr>
+          <w:rFonts w:ascii="Times New Roman" w:eastAsia="Times New Roman" w:hAnsi="Times New Roman" w:cs="Times New Roman"/>
+          <w:b/>
+          <w:bCs/>
+          <w:lang w:val="pt-BR"/>
+        </w:rPr>
+        <w:t>Objetivo</w:t>
+      </w:r>
+      <w:r>
+        <w:rPr>
+          <w:rFonts w:ascii="Times New Roman" w:eastAsia="Times New Roman" w:hAnsi="Times New Roman" w:cs="Times New Roman"/>
+          <w:lang w:val="pt-BR"/>
+        </w:rPr>
+        <w:t xml:space="preserve">: </w:t>
+      </w:r>
+      <w:proofErr w:type="spellStart"/>
+      <w:r>
+        <w:rPr>
+          <w:rFonts w:ascii="Times New Roman" w:eastAsia="Times New Roman" w:hAnsi="Times New Roman" w:cs="Times New Roman"/>
+        </w:rPr>
+        <w:t>Garantir</w:t>
+      </w:r>
+      <w:proofErr w:type="spellEnd"/>
+      <w:r>
+        <w:rPr>
+          <w:rFonts w:ascii="Times New Roman" w:eastAsia="Times New Roman" w:hAnsi="Times New Roman" w:cs="Times New Roman"/>
+        </w:rPr>
+        <w:t xml:space="preserve"> que a </w:t>
+      </w:r>
+      <w:proofErr w:type="spellStart"/>
+      <w:r>
+        <w:rPr>
+          <w:rFonts w:ascii="Times New Roman" w:eastAsia="Times New Roman" w:hAnsi="Times New Roman" w:cs="Times New Roman"/>
+        </w:rPr>
+        <w:t>plataforma</w:t>
+      </w:r>
+      <w:proofErr w:type="spellEnd"/>
+      <w:r>
+        <w:rPr>
+          <w:rFonts w:ascii="Times New Roman" w:eastAsia="Times New Roman" w:hAnsi="Times New Roman" w:cs="Times New Roman"/>
+        </w:rPr>
+        <w:t xml:space="preserve"> </w:t>
+      </w:r>
+      <w:proofErr w:type="spellStart"/>
+      <w:r>
+        <w:rPr>
+          <w:rFonts w:ascii="Times New Roman" w:eastAsia="Times New Roman" w:hAnsi="Times New Roman" w:cs="Times New Roman"/>
+        </w:rPr>
+        <w:t>funcione</w:t>
+      </w:r>
+      <w:proofErr w:type="spellEnd"/>
+      <w:r>
+        <w:rPr>
+          <w:rFonts w:ascii="Times New Roman" w:eastAsia="Times New Roman" w:hAnsi="Times New Roman" w:cs="Times New Roman"/>
+        </w:rPr>
+        <w:t xml:space="preserve"> de forma </w:t>
+      </w:r>
+      <w:proofErr w:type="spellStart"/>
+      <w:r>
+        <w:rPr>
+          <w:rFonts w:ascii="Times New Roman" w:eastAsia="Times New Roman" w:hAnsi="Times New Roman" w:cs="Times New Roman"/>
+        </w:rPr>
+        <w:t>estável</w:t>
+      </w:r>
+      <w:proofErr w:type="spellEnd"/>
+      <w:r>
+        <w:rPr>
+          <w:rFonts w:ascii="Times New Roman" w:eastAsia="Times New Roman" w:hAnsi="Times New Roman" w:cs="Times New Roman"/>
+        </w:rPr>
+        <w:t xml:space="preserve">, </w:t>
+      </w:r>
+      <w:proofErr w:type="spellStart"/>
+      <w:r>
+        <w:rPr>
+          <w:rFonts w:ascii="Times New Roman" w:eastAsia="Times New Roman" w:hAnsi="Times New Roman" w:cs="Times New Roman"/>
+        </w:rPr>
+        <w:t>segura</w:t>
+      </w:r>
+      <w:proofErr w:type="spellEnd"/>
+      <w:r>
+        <w:rPr>
+          <w:rFonts w:ascii="Times New Roman" w:eastAsia="Times New Roman" w:hAnsi="Times New Roman" w:cs="Times New Roman"/>
+        </w:rPr>
+        <w:t xml:space="preserve"> e </w:t>
+      </w:r>
+      <w:proofErr w:type="spellStart"/>
+      <w:r>
+        <w:rPr>
+          <w:rFonts w:ascii="Times New Roman" w:eastAsia="Times New Roman" w:hAnsi="Times New Roman" w:cs="Times New Roman"/>
+        </w:rPr>
+        <w:t>confiável</w:t>
+      </w:r>
+      <w:proofErr w:type="spellEnd"/>
+      <w:r>
+        <w:rPr>
+          <w:rFonts w:ascii="Times New Roman" w:eastAsia="Times New Roman" w:hAnsi="Times New Roman" w:cs="Times New Roman"/>
+        </w:rPr>
+        <w:t xml:space="preserve">, </w:t>
+      </w:r>
+      <w:proofErr w:type="spellStart"/>
+      <w:r>
+        <w:rPr>
+          <w:rFonts w:ascii="Times New Roman" w:eastAsia="Times New Roman" w:hAnsi="Times New Roman" w:cs="Times New Roman"/>
+        </w:rPr>
+        <w:t>assegurando</w:t>
+      </w:r>
+      <w:proofErr w:type="spellEnd"/>
+      <w:r>
+        <w:rPr>
+          <w:rFonts w:ascii="Times New Roman" w:eastAsia="Times New Roman" w:hAnsi="Times New Roman" w:cs="Times New Roman"/>
+        </w:rPr>
+        <w:t xml:space="preserve"> que </w:t>
+      </w:r>
+      <w:proofErr w:type="spellStart"/>
+      <w:r>
+        <w:rPr>
+          <w:rFonts w:ascii="Times New Roman" w:eastAsia="Times New Roman" w:hAnsi="Times New Roman" w:cs="Times New Roman"/>
+        </w:rPr>
+        <w:t>passageiros</w:t>
+      </w:r>
+      <w:proofErr w:type="spellEnd"/>
+      <w:r>
+        <w:rPr>
+          <w:rFonts w:ascii="Times New Roman" w:eastAsia="Times New Roman" w:hAnsi="Times New Roman" w:cs="Times New Roman"/>
+        </w:rPr>
+        <w:t xml:space="preserve"> e </w:t>
+      </w:r>
+      <w:proofErr w:type="spellStart"/>
+      <w:r>
+        <w:rPr>
+          <w:rFonts w:ascii="Times New Roman" w:eastAsia="Times New Roman" w:hAnsi="Times New Roman" w:cs="Times New Roman"/>
+        </w:rPr>
+        <w:t>condutores</w:t>
+      </w:r>
+      <w:proofErr w:type="spellEnd"/>
+      <w:r>
+        <w:rPr>
+          <w:rFonts w:ascii="Times New Roman" w:eastAsia="Times New Roman" w:hAnsi="Times New Roman" w:cs="Times New Roman"/>
+        </w:rPr>
+        <w:t xml:space="preserve"> </w:t>
+      </w:r>
+      <w:proofErr w:type="spellStart"/>
+      <w:r>
+        <w:rPr>
+          <w:rFonts w:ascii="Times New Roman" w:eastAsia="Times New Roman" w:hAnsi="Times New Roman" w:cs="Times New Roman"/>
+        </w:rPr>
+        <w:t>utilizem</w:t>
+      </w:r>
+      <w:proofErr w:type="spellEnd"/>
+      <w:r>
+        <w:rPr>
+          <w:rFonts w:ascii="Times New Roman" w:eastAsia="Times New Roman" w:hAnsi="Times New Roman" w:cs="Times New Roman"/>
+        </w:rPr>
+        <w:t xml:space="preserve"> o </w:t>
+      </w:r>
+      <w:proofErr w:type="spellStart"/>
+      <w:r>
+        <w:rPr>
+          <w:rFonts w:ascii="Times New Roman" w:eastAsia="Times New Roman" w:hAnsi="Times New Roman" w:cs="Times New Roman"/>
+        </w:rPr>
+        <w:t>sistema</w:t>
+      </w:r>
+      <w:proofErr w:type="spellEnd"/>
+      <w:r>
+        <w:rPr>
+          <w:rFonts w:ascii="Times New Roman" w:eastAsia="Times New Roman" w:hAnsi="Times New Roman" w:cs="Times New Roman"/>
+        </w:rPr>
+        <w:t xml:space="preserve"> </w:t>
+      </w:r>
+      <w:proofErr w:type="spellStart"/>
+      <w:r>
+        <w:rPr>
+          <w:rFonts w:ascii="Times New Roman" w:eastAsia="Times New Roman" w:hAnsi="Times New Roman" w:cs="Times New Roman"/>
+        </w:rPr>
+        <w:t>sem</w:t>
+      </w:r>
+      <w:proofErr w:type="spellEnd"/>
+      <w:r>
+        <w:rPr>
+          <w:rFonts w:ascii="Times New Roman" w:eastAsia="Times New Roman" w:hAnsi="Times New Roman" w:cs="Times New Roman"/>
+        </w:rPr>
+        <w:t xml:space="preserve"> </w:t>
+      </w:r>
+      <w:proofErr w:type="spellStart"/>
+      <w:r>
+        <w:rPr>
+          <w:rFonts w:ascii="Times New Roman" w:eastAsia="Times New Roman" w:hAnsi="Times New Roman" w:cs="Times New Roman"/>
+        </w:rPr>
+        <w:t>interrupções</w:t>
+      </w:r>
+      <w:proofErr w:type="spellEnd"/>
+      <w:r>
+        <w:rPr>
+          <w:rFonts w:ascii="Times New Roman" w:eastAsia="Times New Roman" w:hAnsi="Times New Roman" w:cs="Times New Roman"/>
+        </w:rPr>
+        <w:t>.</w:t>
+      </w:r>
+    </w:p>
+    <w:p>
+      <w:pPr>
+        <w:numPr>
+          <w:ilvl w:val="0"/>
+          <w:numId w:val="5"/>
+        </w:numPr>
+        <w:spacing w:before="100" w:beforeAutospacing="1" w:after="100" w:afterAutospacing="1"/>
+        <w:rPr>
+          <w:rFonts w:ascii="Times New Roman" w:eastAsia="Times New Roman" w:hAnsi="Times New Roman" w:cs="Times New Roman"/>
+          <w:lang w:val="pt-BR"/>
+        </w:rPr>
+      </w:pPr>
+      <w:r>
+        <w:rPr>
+          <w:rFonts w:ascii="Times New Roman" w:eastAsia="Times New Roman" w:hAnsi="Times New Roman" w:cs="Times New Roman"/>
+          <w:b/>
+          <w:bCs/>
+          <w:lang w:val="pt-BR"/>
+        </w:rPr>
+        <w:t>Necessidades</w:t>
+      </w:r>
+      <w:r>
+        <w:rPr>
+          <w:rFonts w:ascii="Times New Roman" w:eastAsia="Times New Roman" w:hAnsi="Times New Roman" w:cs="Times New Roman"/>
+          <w:lang w:val="pt-BR"/>
+        </w:rPr>
+        <w:t xml:space="preserve">: </w:t>
+      </w:r>
+      <w:r>
+        <w:rPr>
+          <w:rFonts w:ascii="Times New Roman" w:eastAsia="Times New Roman" w:hAnsi="Times New Roman" w:cs="Times New Roman"/>
+        </w:rPr>
+        <w:t xml:space="preserve">Ferramentas </w:t>
+      </w:r>
+      <w:proofErr w:type="spellStart"/>
+      <w:r>
+        <w:rPr>
+          <w:rFonts w:ascii="Times New Roman" w:eastAsia="Times New Roman" w:hAnsi="Times New Roman" w:cs="Times New Roman"/>
+        </w:rPr>
+        <w:t>claras</w:t>
+      </w:r>
+      <w:proofErr w:type="spellEnd"/>
+      <w:r>
+        <w:rPr>
+          <w:rFonts w:ascii="Times New Roman" w:eastAsia="Times New Roman" w:hAnsi="Times New Roman" w:cs="Times New Roman"/>
+        </w:rPr>
+        <w:t xml:space="preserve"> para </w:t>
+      </w:r>
+      <w:proofErr w:type="spellStart"/>
+      <w:r>
+        <w:rPr>
+          <w:rFonts w:ascii="Times New Roman" w:eastAsia="Times New Roman" w:hAnsi="Times New Roman" w:cs="Times New Roman"/>
+        </w:rPr>
+        <w:t>gerenciar</w:t>
+      </w:r>
+      <w:proofErr w:type="spellEnd"/>
+      <w:r>
+        <w:rPr>
+          <w:rFonts w:ascii="Times New Roman" w:eastAsia="Times New Roman" w:hAnsi="Times New Roman" w:cs="Times New Roman"/>
+        </w:rPr>
+        <w:t xml:space="preserve"> </w:t>
+      </w:r>
+      <w:proofErr w:type="spellStart"/>
+      <w:r>
+        <w:rPr>
+          <w:rFonts w:ascii="Times New Roman" w:eastAsia="Times New Roman" w:hAnsi="Times New Roman" w:cs="Times New Roman"/>
+        </w:rPr>
+        <w:t>usuários</w:t>
+      </w:r>
+      <w:proofErr w:type="spellEnd"/>
+      <w:r>
+        <w:rPr>
+          <w:rFonts w:ascii="Times New Roman" w:eastAsia="Times New Roman" w:hAnsi="Times New Roman" w:cs="Times New Roman"/>
+        </w:rPr>
+        <w:t xml:space="preserve">, </w:t>
+      </w:r>
+      <w:proofErr w:type="spellStart"/>
+      <w:r>
+        <w:rPr>
+          <w:rFonts w:ascii="Times New Roman" w:eastAsia="Times New Roman" w:hAnsi="Times New Roman" w:cs="Times New Roman"/>
+        </w:rPr>
+        <w:t>validar</w:t>
+      </w:r>
+      <w:proofErr w:type="spellEnd"/>
+      <w:r>
+        <w:rPr>
+          <w:rFonts w:ascii="Times New Roman" w:eastAsia="Times New Roman" w:hAnsi="Times New Roman" w:cs="Times New Roman"/>
+        </w:rPr>
+        <w:t xml:space="preserve"> </w:t>
+      </w:r>
+      <w:proofErr w:type="spellStart"/>
+      <w:r>
+        <w:rPr>
+          <w:rFonts w:ascii="Times New Roman" w:eastAsia="Times New Roman" w:hAnsi="Times New Roman" w:cs="Times New Roman"/>
+        </w:rPr>
+        <w:t>cadastros</w:t>
+      </w:r>
+      <w:proofErr w:type="spellEnd"/>
+      <w:r>
+        <w:rPr>
+          <w:rFonts w:ascii="Times New Roman" w:eastAsia="Times New Roman" w:hAnsi="Times New Roman" w:cs="Times New Roman"/>
+        </w:rPr>
+        <w:t xml:space="preserve"> de </w:t>
+      </w:r>
+      <w:proofErr w:type="spellStart"/>
+      <w:r>
+        <w:rPr>
+          <w:rFonts w:ascii="Times New Roman" w:eastAsia="Times New Roman" w:hAnsi="Times New Roman" w:cs="Times New Roman"/>
+        </w:rPr>
+        <w:t>condutores</w:t>
+      </w:r>
+      <w:proofErr w:type="spellEnd"/>
+      <w:r>
+        <w:rPr>
+          <w:rFonts w:ascii="Times New Roman" w:eastAsia="Times New Roman" w:hAnsi="Times New Roman" w:cs="Times New Roman"/>
+        </w:rPr>
+        <w:t xml:space="preserve">, </w:t>
+      </w:r>
+      <w:proofErr w:type="spellStart"/>
+      <w:r>
+        <w:rPr>
+          <w:rFonts w:ascii="Times New Roman" w:eastAsia="Times New Roman" w:hAnsi="Times New Roman" w:cs="Times New Roman"/>
+        </w:rPr>
+        <w:t>monitorar</w:t>
+      </w:r>
+      <w:proofErr w:type="spellEnd"/>
+      <w:r>
+        <w:rPr>
+          <w:rFonts w:ascii="Times New Roman" w:eastAsia="Times New Roman" w:hAnsi="Times New Roman" w:cs="Times New Roman"/>
+        </w:rPr>
+        <w:t xml:space="preserve"> </w:t>
+      </w:r>
+      <w:proofErr w:type="spellStart"/>
+      <w:r>
+        <w:rPr>
+          <w:rFonts w:ascii="Times New Roman" w:eastAsia="Times New Roman" w:hAnsi="Times New Roman" w:cs="Times New Roman"/>
+        </w:rPr>
+        <w:t>reclamações</w:t>
+      </w:r>
+      <w:proofErr w:type="spellEnd"/>
+      <w:r>
+        <w:rPr>
+          <w:rFonts w:ascii="Times New Roman" w:eastAsia="Times New Roman" w:hAnsi="Times New Roman" w:cs="Times New Roman"/>
+        </w:rPr>
+        <w:t xml:space="preserve">, </w:t>
+      </w:r>
+      <w:proofErr w:type="spellStart"/>
+      <w:r>
+        <w:rPr>
+          <w:rFonts w:ascii="Times New Roman" w:eastAsia="Times New Roman" w:hAnsi="Times New Roman" w:cs="Times New Roman"/>
+        </w:rPr>
+        <w:t>ajustar</w:t>
+      </w:r>
+      <w:proofErr w:type="spellEnd"/>
+      <w:r>
+        <w:rPr>
+          <w:rFonts w:ascii="Times New Roman" w:eastAsia="Times New Roman" w:hAnsi="Times New Roman" w:cs="Times New Roman"/>
+        </w:rPr>
+        <w:t xml:space="preserve"> </w:t>
+      </w:r>
+      <w:proofErr w:type="spellStart"/>
+      <w:r>
+        <w:rPr>
+          <w:rFonts w:ascii="Times New Roman" w:eastAsia="Times New Roman" w:hAnsi="Times New Roman" w:cs="Times New Roman"/>
+        </w:rPr>
+        <w:t>tarifas</w:t>
+      </w:r>
+      <w:proofErr w:type="spellEnd"/>
+      <w:r>
+        <w:rPr>
+          <w:rFonts w:ascii="Times New Roman" w:eastAsia="Times New Roman" w:hAnsi="Times New Roman" w:cs="Times New Roman"/>
+        </w:rPr>
+        <w:t xml:space="preserve"> e </w:t>
+      </w:r>
+      <w:proofErr w:type="spellStart"/>
+      <w:r>
+        <w:rPr>
+          <w:rFonts w:ascii="Times New Roman" w:eastAsia="Times New Roman" w:hAnsi="Times New Roman" w:cs="Times New Roman"/>
+        </w:rPr>
+        <w:t>acompanhar</w:t>
+      </w:r>
+      <w:proofErr w:type="spellEnd"/>
+      <w:r>
+        <w:rPr>
+          <w:rFonts w:ascii="Times New Roman" w:eastAsia="Times New Roman" w:hAnsi="Times New Roman" w:cs="Times New Roman"/>
+        </w:rPr>
+        <w:t xml:space="preserve"> </w:t>
+      </w:r>
+      <w:proofErr w:type="spellStart"/>
+      <w:r>
+        <w:rPr>
+          <w:rFonts w:ascii="Times New Roman" w:eastAsia="Times New Roman" w:hAnsi="Times New Roman" w:cs="Times New Roman"/>
+        </w:rPr>
+        <w:t>métricas</w:t>
+      </w:r>
+      <w:proofErr w:type="spellEnd"/>
+      <w:r>
+        <w:rPr>
+          <w:rFonts w:ascii="Times New Roman" w:eastAsia="Times New Roman" w:hAnsi="Times New Roman" w:cs="Times New Roman"/>
+        </w:rPr>
+        <w:t xml:space="preserve"> de </w:t>
+      </w:r>
+      <w:proofErr w:type="spellStart"/>
+      <w:r>
+        <w:rPr>
+          <w:rFonts w:ascii="Times New Roman" w:eastAsia="Times New Roman" w:hAnsi="Times New Roman" w:cs="Times New Roman"/>
+        </w:rPr>
+        <w:t>desempenho</w:t>
+      </w:r>
+      <w:proofErr w:type="spellEnd"/>
+      <w:r>
+        <w:rPr>
+          <w:rFonts w:ascii="Times New Roman" w:eastAsia="Times New Roman" w:hAnsi="Times New Roman" w:cs="Times New Roman"/>
+        </w:rPr>
+        <w:t xml:space="preserve"> e </w:t>
+      </w:r>
+      <w:proofErr w:type="spellStart"/>
+      <w:r>
+        <w:rPr>
+          <w:rFonts w:ascii="Times New Roman" w:eastAsia="Times New Roman" w:hAnsi="Times New Roman" w:cs="Times New Roman"/>
+        </w:rPr>
+        <w:t>uso</w:t>
+      </w:r>
+      <w:proofErr w:type="spellEnd"/>
+      <w:r>
+        <w:rPr>
+          <w:rFonts w:ascii="Times New Roman" w:eastAsia="Times New Roman" w:hAnsi="Times New Roman" w:cs="Times New Roman"/>
+        </w:rPr>
+        <w:t xml:space="preserve"> do </w:t>
+      </w:r>
+      <w:proofErr w:type="spellStart"/>
+      <w:r>
+        <w:rPr>
+          <w:rFonts w:ascii="Times New Roman" w:eastAsia="Times New Roman" w:hAnsi="Times New Roman" w:cs="Times New Roman"/>
+        </w:rPr>
+        <w:t>sistema</w:t>
+      </w:r>
+      <w:proofErr w:type="spellEnd"/>
+      <w:r>
+        <w:rPr>
+          <w:rFonts w:ascii="Times New Roman" w:eastAsia="Times New Roman" w:hAnsi="Times New Roman" w:cs="Times New Roman"/>
+        </w:rPr>
+        <w:t xml:space="preserve"> </w:t>
+      </w:r>
+      <w:proofErr w:type="spellStart"/>
+      <w:r>
+        <w:rPr>
+          <w:rFonts w:ascii="Times New Roman" w:eastAsia="Times New Roman" w:hAnsi="Times New Roman" w:cs="Times New Roman"/>
+        </w:rPr>
+        <w:t>em</w:t>
+      </w:r>
+      <w:proofErr w:type="spellEnd"/>
+      <w:r>
+        <w:rPr>
+          <w:rFonts w:ascii="Times New Roman" w:eastAsia="Times New Roman" w:hAnsi="Times New Roman" w:cs="Times New Roman"/>
+        </w:rPr>
+        <w:t xml:space="preserve"> tempo real.</w:t>
+      </w:r>
+    </w:p>
+    <w:p>
+      <w:pPr>
+        <w:numPr>
+          <w:ilvl w:val="0"/>
+          <w:numId w:val="5"/>
+        </w:numPr>
+        <w:spacing w:before="100" w:beforeAutospacing="1" w:after="100" w:afterAutospacing="1"/>
+        <w:rPr>
+          <w:rFonts w:ascii="Times New Roman" w:eastAsia="Times New Roman" w:hAnsi="Times New Roman" w:cs="Times New Roman"/>
+          <w:lang w:val="pt-BR"/>
+        </w:rPr>
+      </w:pPr>
+      <w:r>
+        <w:rPr>
+          <w:rFonts w:ascii="Times New Roman" w:eastAsia="Times New Roman" w:hAnsi="Times New Roman" w:cs="Times New Roman"/>
+          <w:b/>
+          <w:bCs/>
+          <w:lang w:val="pt-BR"/>
+        </w:rPr>
+        <w:t>Frustração</w:t>
+      </w:r>
+      <w:r>
+        <w:rPr>
+          <w:rFonts w:ascii="Times New Roman" w:eastAsia="Times New Roman" w:hAnsi="Times New Roman" w:cs="Times New Roman"/>
+          <w:lang w:val="pt-BR"/>
+        </w:rPr>
+        <w:t xml:space="preserve">: </w:t>
+      </w:r>
+      <w:r>
+        <w:rPr>
+          <w:rFonts w:ascii="Times New Roman" w:eastAsia="Times New Roman" w:hAnsi="Times New Roman" w:cs="Times New Roman"/>
+        </w:rPr>
+        <w:t xml:space="preserve">Falta de </w:t>
+      </w:r>
+      <w:proofErr w:type="spellStart"/>
+      <w:r>
+        <w:rPr>
+          <w:rFonts w:ascii="Times New Roman" w:eastAsia="Times New Roman" w:hAnsi="Times New Roman" w:cs="Times New Roman"/>
+        </w:rPr>
+        <w:t>visibilidade</w:t>
+      </w:r>
+      <w:proofErr w:type="spellEnd"/>
+      <w:r>
+        <w:rPr>
+          <w:rFonts w:ascii="Times New Roman" w:eastAsia="Times New Roman" w:hAnsi="Times New Roman" w:cs="Times New Roman"/>
+        </w:rPr>
+        <w:t xml:space="preserve"> </w:t>
+      </w:r>
+      <w:proofErr w:type="spellStart"/>
+      <w:r>
+        <w:rPr>
+          <w:rFonts w:ascii="Times New Roman" w:eastAsia="Times New Roman" w:hAnsi="Times New Roman" w:cs="Times New Roman"/>
+        </w:rPr>
+        <w:t>sobre</w:t>
+      </w:r>
+      <w:proofErr w:type="spellEnd"/>
+      <w:r>
+        <w:rPr>
+          <w:rFonts w:ascii="Times New Roman" w:eastAsia="Times New Roman" w:hAnsi="Times New Roman" w:cs="Times New Roman"/>
+        </w:rPr>
+        <w:t xml:space="preserve"> </w:t>
+      </w:r>
+      <w:proofErr w:type="spellStart"/>
+      <w:r>
+        <w:rPr>
+          <w:rFonts w:ascii="Times New Roman" w:eastAsia="Times New Roman" w:hAnsi="Times New Roman" w:cs="Times New Roman"/>
+        </w:rPr>
+        <w:t>problemas</w:t>
+      </w:r>
+      <w:proofErr w:type="spellEnd"/>
+      <w:r>
+        <w:rPr>
+          <w:rFonts w:ascii="Times New Roman" w:eastAsia="Times New Roman" w:hAnsi="Times New Roman" w:cs="Times New Roman"/>
+        </w:rPr>
+        <w:t xml:space="preserve"> </w:t>
+      </w:r>
+      <w:proofErr w:type="spellStart"/>
+      <w:r>
+        <w:rPr>
+          <w:rFonts w:ascii="Times New Roman" w:eastAsia="Times New Roman" w:hAnsi="Times New Roman" w:cs="Times New Roman"/>
+        </w:rPr>
+        <w:t>operacionais</w:t>
+      </w:r>
+      <w:proofErr w:type="spellEnd"/>
+      <w:r>
+        <w:rPr>
+          <w:rFonts w:ascii="Times New Roman" w:eastAsia="Times New Roman" w:hAnsi="Times New Roman" w:cs="Times New Roman"/>
+        </w:rPr>
+        <w:t xml:space="preserve">, </w:t>
+      </w:r>
+      <w:proofErr w:type="spellStart"/>
+      <w:r>
+        <w:rPr>
+          <w:rFonts w:ascii="Times New Roman" w:eastAsia="Times New Roman" w:hAnsi="Times New Roman" w:cs="Times New Roman"/>
+        </w:rPr>
+        <w:t>dificuldade</w:t>
+      </w:r>
+      <w:proofErr w:type="spellEnd"/>
+      <w:r>
+        <w:rPr>
+          <w:rFonts w:ascii="Times New Roman" w:eastAsia="Times New Roman" w:hAnsi="Times New Roman" w:cs="Times New Roman"/>
+        </w:rPr>
+        <w:t xml:space="preserve"> </w:t>
+      </w:r>
+      <w:proofErr w:type="spellStart"/>
+      <w:r>
+        <w:rPr>
+          <w:rFonts w:ascii="Times New Roman" w:eastAsia="Times New Roman" w:hAnsi="Times New Roman" w:cs="Times New Roman"/>
+        </w:rPr>
+        <w:t>em</w:t>
+      </w:r>
+      <w:proofErr w:type="spellEnd"/>
+      <w:r>
+        <w:rPr>
+          <w:rFonts w:ascii="Times New Roman" w:eastAsia="Times New Roman" w:hAnsi="Times New Roman" w:cs="Times New Roman"/>
+        </w:rPr>
+        <w:t xml:space="preserve"> </w:t>
+      </w:r>
+      <w:proofErr w:type="spellStart"/>
+      <w:r>
+        <w:rPr>
+          <w:rFonts w:ascii="Times New Roman" w:eastAsia="Times New Roman" w:hAnsi="Times New Roman" w:cs="Times New Roman"/>
+        </w:rPr>
+        <w:t>identificar</w:t>
+      </w:r>
+      <w:proofErr w:type="spellEnd"/>
+      <w:r>
+        <w:rPr>
+          <w:rFonts w:ascii="Times New Roman" w:eastAsia="Times New Roman" w:hAnsi="Times New Roman" w:cs="Times New Roman"/>
+        </w:rPr>
+        <w:t xml:space="preserve"> </w:t>
+      </w:r>
+      <w:proofErr w:type="spellStart"/>
+      <w:r>
+        <w:rPr>
+          <w:rFonts w:ascii="Times New Roman" w:eastAsia="Times New Roman" w:hAnsi="Times New Roman" w:cs="Times New Roman"/>
+        </w:rPr>
+        <w:t>condutores</w:t>
+      </w:r>
+      <w:proofErr w:type="spellEnd"/>
+      <w:r>
+        <w:rPr>
+          <w:rFonts w:ascii="Times New Roman" w:eastAsia="Times New Roman" w:hAnsi="Times New Roman" w:cs="Times New Roman"/>
+        </w:rPr>
+        <w:t xml:space="preserve"> </w:t>
+      </w:r>
+      <w:proofErr w:type="spellStart"/>
+      <w:r>
+        <w:rPr>
+          <w:rFonts w:ascii="Times New Roman" w:eastAsia="Times New Roman" w:hAnsi="Times New Roman" w:cs="Times New Roman"/>
+        </w:rPr>
+        <w:t>irregulares</w:t>
+      </w:r>
+      <w:proofErr w:type="spellEnd"/>
+      <w:r>
+        <w:rPr>
+          <w:rFonts w:ascii="Times New Roman" w:eastAsia="Times New Roman" w:hAnsi="Times New Roman" w:cs="Times New Roman"/>
+        </w:rPr>
+        <w:t xml:space="preserve"> e </w:t>
+      </w:r>
+      <w:proofErr w:type="spellStart"/>
+      <w:r>
+        <w:rPr>
+          <w:rFonts w:ascii="Times New Roman" w:eastAsia="Times New Roman" w:hAnsi="Times New Roman" w:cs="Times New Roman"/>
+        </w:rPr>
+        <w:t>limitações</w:t>
+      </w:r>
+      <w:proofErr w:type="spellEnd"/>
+      <w:r>
+        <w:rPr>
+          <w:rFonts w:ascii="Times New Roman" w:eastAsia="Times New Roman" w:hAnsi="Times New Roman" w:cs="Times New Roman"/>
+        </w:rPr>
+        <w:t xml:space="preserve"> </w:t>
+      </w:r>
+      <w:proofErr w:type="spellStart"/>
+      <w:r>
+        <w:rPr>
+          <w:rFonts w:ascii="Times New Roman" w:eastAsia="Times New Roman" w:hAnsi="Times New Roman" w:cs="Times New Roman"/>
+        </w:rPr>
+        <w:t>técnicas</w:t>
+      </w:r>
+      <w:proofErr w:type="spellEnd"/>
+      <w:r>
+        <w:rPr>
+          <w:rFonts w:ascii="Times New Roman" w:eastAsia="Times New Roman" w:hAnsi="Times New Roman" w:cs="Times New Roman"/>
+        </w:rPr>
+        <w:t xml:space="preserve"> que </w:t>
+      </w:r>
+      <w:proofErr w:type="spellStart"/>
+      <w:r>
+        <w:rPr>
+          <w:rFonts w:ascii="Times New Roman" w:eastAsia="Times New Roman" w:hAnsi="Times New Roman" w:cs="Times New Roman"/>
+        </w:rPr>
+        <w:t>impeçam</w:t>
+      </w:r>
+      <w:proofErr w:type="spellEnd"/>
+      <w:r>
+        <w:rPr>
+          <w:rFonts w:ascii="Times New Roman" w:eastAsia="Times New Roman" w:hAnsi="Times New Roman" w:cs="Times New Roman"/>
+        </w:rPr>
+        <w:t xml:space="preserve"> o </w:t>
+      </w:r>
+      <w:proofErr w:type="spellStart"/>
+      <w:r>
+        <w:rPr>
+          <w:rFonts w:ascii="Times New Roman" w:eastAsia="Times New Roman" w:hAnsi="Times New Roman" w:cs="Times New Roman"/>
+        </w:rPr>
+        <w:t>acompanhamento</w:t>
+      </w:r>
+      <w:proofErr w:type="spellEnd"/>
+      <w:r>
+        <w:rPr>
+          <w:rFonts w:ascii="Times New Roman" w:eastAsia="Times New Roman" w:hAnsi="Times New Roman" w:cs="Times New Roman"/>
+        </w:rPr>
+        <w:t xml:space="preserve"> </w:t>
+      </w:r>
+      <w:proofErr w:type="spellStart"/>
+      <w:r>
+        <w:rPr>
+          <w:rFonts w:ascii="Times New Roman" w:eastAsia="Times New Roman" w:hAnsi="Times New Roman" w:cs="Times New Roman"/>
+        </w:rPr>
+        <w:t>eficiente</w:t>
+      </w:r>
+      <w:proofErr w:type="spellEnd"/>
+      <w:r>
+        <w:rPr>
+          <w:rFonts w:ascii="Times New Roman" w:eastAsia="Times New Roman" w:hAnsi="Times New Roman" w:cs="Times New Roman"/>
+        </w:rPr>
+        <w:t xml:space="preserve"> da </w:t>
+      </w:r>
+      <w:proofErr w:type="spellStart"/>
+      <w:r>
+        <w:rPr>
+          <w:rFonts w:ascii="Times New Roman" w:eastAsia="Times New Roman" w:hAnsi="Times New Roman" w:cs="Times New Roman"/>
+        </w:rPr>
+        <w:t>saúde</w:t>
+      </w:r>
+      <w:proofErr w:type="spellEnd"/>
+      <w:r>
+        <w:rPr>
+          <w:rFonts w:ascii="Times New Roman" w:eastAsia="Times New Roman" w:hAnsi="Times New Roman" w:cs="Times New Roman"/>
+        </w:rPr>
+        <w:t xml:space="preserve"> da </w:t>
+      </w:r>
+      <w:proofErr w:type="spellStart"/>
+      <w:r>
+        <w:rPr>
+          <w:rFonts w:ascii="Times New Roman" w:eastAsia="Times New Roman" w:hAnsi="Times New Roman" w:cs="Times New Roman"/>
+        </w:rPr>
+        <w:t>plataforma</w:t>
+      </w:r>
+      <w:proofErr w:type="spellEnd"/>
+      <w:r>
+        <w:rPr>
+          <w:rFonts w:ascii="Times New Roman" w:eastAsia="Times New Roman" w:hAnsi="Times New Roman" w:cs="Times New Roman"/>
+        </w:rPr>
+        <w:t>.</w:t>
+      </w:r>
+    </w:p>
+    <w:p>
+      <w:pPr>
+        <w:spacing w:before="100" w:beforeAutospacing="1" w:after="100" w:afterAutospacing="1"/>
+        <w:rPr>
+          <w:rFonts w:ascii="Times New Roman" w:eastAsia="Times New Roman" w:hAnsi="Times New Roman" w:cs="Times New Roman"/>
+          <w:lang w:val="pt-BR"/>
+        </w:rPr>
+      </w:pPr>
     </w:p>
     <w:p>
       <w:pPr>
@@ -3916,6 +6084,7 @@
           <w:sz w:val="28"/>
           <w:szCs w:val="28"/>
         </w:rPr>
+        <w:lastRenderedPageBreak/>
         <w:t>Modelo</w:t>
       </w:r>
       <w:proofErr w:type="spellEnd"/>
@@ -4043,7 +6212,6 @@
       </w:pPr>
       <w:proofErr w:type="spellStart"/>
       <w:r>
-        <w:lastRenderedPageBreak/>
         <w:t>Histórias</w:t>
       </w:r>
       <w:proofErr w:type="spellEnd"/>
@@ -4318,6 +6486,7 @@
         <w:rPr>
           <w:rStyle w:val="Forte"/>
         </w:rPr>
+        <w:lastRenderedPageBreak/>
         <w:t>História</w:t>
       </w:r>
       <w:proofErr w:type="spellEnd"/>
@@ -5813,7 +7982,6 @@
               <w:rPr>
                 <w:b/>
               </w:rPr>
-              <w:lastRenderedPageBreak/>
               <w:t>Contrato</w:t>
             </w:r>
             <w:proofErr w:type="spellEnd"/>
@@ -6100,6 +8268,7 @@
               <w:rPr>
                 <w:lang w:val="pt-BR"/>
               </w:rPr>
+              <w:lastRenderedPageBreak/>
               <w:t>O passageiro é notificado sobre o aceite.</w:t>
             </w:r>
           </w:p>
@@ -7185,9 +9354,8 @@
     </w:p>
     <w:p>
       <w:r>
-        <w:lastRenderedPageBreak/>
         <w:pict w14:anchorId="0E3FE1B2">
-          <v:rect id="_x0000_i1031" style="width:0;height:1.5pt" o:hralign="center" o:hrstd="t" o:hr="t" fillcolor="#a0a0a0" stroked="f"/>
+          <v:rect id="_x0000_i1025" style="width:0;height:1.5pt" o:hralign="center" o:hrstd="t" o:hr="t" fillcolor="#a0a0a0" stroked="f"/>
         </w:pict>
       </w:r>
     </w:p>
@@ -7293,19 +9461,7 @@
         <w:rPr>
           <w:rStyle w:val="Forte"/>
         </w:rPr>
-        <w:t xml:space="preserve"> </w:t>
-      </w:r>
-      <w:r>
-        <w:rPr>
-          <w:rStyle w:val="Forte"/>
-        </w:rPr>
-        <w:t>Web</w:t>
-      </w:r>
-      <w:r>
-        <w:rPr>
-          <w:rStyle w:val="Forte"/>
-        </w:rPr>
-        <w:t xml:space="preserve"> (Frontend)</w:t>
+        <w:t xml:space="preserve"> Web (Frontend)</w:t>
       </w:r>
     </w:p>
     <w:p>
@@ -7318,6 +9474,7 @@
       </w:pPr>
       <w:proofErr w:type="spellStart"/>
       <w:r>
+        <w:lastRenderedPageBreak/>
         <w:t>Responsável</w:t>
       </w:r>
       <w:proofErr w:type="spellEnd"/>
@@ -7395,13 +9552,7 @@
       </w:r>
       <w:proofErr w:type="spellEnd"/>
       <w:r>
-        <w:t xml:space="preserve"> (React Nativ</w:t>
-      </w:r>
-      <w:r>
-        <w:t>e, HTML, CSS, JS</w:t>
-      </w:r>
-      <w:r>
-        <w:t xml:space="preserve">), </w:t>
+        <w:t xml:space="preserve"> (React Native, HTML, CSS, JS), </w:t>
       </w:r>
       <w:proofErr w:type="spellStart"/>
       <w:r>
@@ -10688,7 +12839,7 @@
         <w:sz w:val="20"/>
         <w:szCs w:val="20"/>
       </w:rPr>
-      <w:t xml:space="preserve"> para o Sistema &lt;</w:t>
+      <w:t xml:space="preserve"> para o Sistema </w:t>
     </w:r>
     <w:proofErr w:type="spellStart"/>
     <w:r>
@@ -10699,7 +12850,7 @@
         <w:sz w:val="20"/>
         <w:szCs w:val="20"/>
       </w:rPr>
-      <w:t>nome</w:t>
+      <w:t>NautiGo</w:t>
     </w:r>
     <w:proofErr w:type="spellEnd"/>
     <w:r>
@@ -10710,29 +12861,7 @@
         <w:sz w:val="20"/>
         <w:szCs w:val="20"/>
       </w:rPr>
-      <w:t xml:space="preserve"> do </w:t>
-    </w:r>
-    <w:proofErr w:type="spellStart"/>
-    <w:r>
-      <w:rPr>
-        <w:b/>
-        <w:i/>
-        <w:color w:val="000000"/>
-        <w:sz w:val="20"/>
-        <w:szCs w:val="20"/>
-      </w:rPr>
-      <w:t>sistema</w:t>
-    </w:r>
-    <w:proofErr w:type="spellEnd"/>
-    <w:r>
-      <w:rPr>
-        <w:b/>
-        <w:i/>
-        <w:color w:val="000000"/>
-        <w:sz w:val="20"/>
-        <w:szCs w:val="20"/>
-      </w:rPr>
-      <w:t xml:space="preserve">&gt; Página </w:t>
+      <w:t xml:space="preserve"> Página </w:t>
     </w:r>
     <w:r>
       <w:rPr>
@@ -11386,6 +13515,119 @@
     </w:lvl>
   </w:abstractNum>
   <w:abstractNum w:abstractNumId="5" w15:restartNumberingAfterBreak="0">
+    <w:nsid w:val="4E710781"/>
+    <w:multiLevelType w:val="multilevel"/>
+    <w:tmpl w:val="FFCA76A0"/>
+    <w:lvl w:ilvl="0">
+      <w:start w:val="1"/>
+      <w:numFmt w:val="decimal"/>
+      <w:lvlText w:val="%1."/>
+      <w:lvlJc w:val="left"/>
+      <w:pPr>
+        <w:tabs>
+          <w:tab w:val="num" w:pos="720"/>
+        </w:tabs>
+        <w:ind w:left="720" w:hanging="360"/>
+      </w:pPr>
+    </w:lvl>
+    <w:lvl w:ilvl="1" w:tentative="1">
+      <w:start w:val="1"/>
+      <w:numFmt w:val="decimal"/>
+      <w:lvlText w:val="%2."/>
+      <w:lvlJc w:val="left"/>
+      <w:pPr>
+        <w:tabs>
+          <w:tab w:val="num" w:pos="1440"/>
+        </w:tabs>
+        <w:ind w:left="1440" w:hanging="360"/>
+      </w:pPr>
+    </w:lvl>
+    <w:lvl w:ilvl="2" w:tentative="1">
+      <w:start w:val="1"/>
+      <w:numFmt w:val="decimal"/>
+      <w:lvlText w:val="%3."/>
+      <w:lvlJc w:val="left"/>
+      <w:pPr>
+        <w:tabs>
+          <w:tab w:val="num" w:pos="2160"/>
+        </w:tabs>
+        <w:ind w:left="2160" w:hanging="360"/>
+      </w:pPr>
+    </w:lvl>
+    <w:lvl w:ilvl="3" w:tentative="1">
+      <w:start w:val="1"/>
+      <w:numFmt w:val="decimal"/>
+      <w:lvlText w:val="%4."/>
+      <w:lvlJc w:val="left"/>
+      <w:pPr>
+        <w:tabs>
+          <w:tab w:val="num" w:pos="2880"/>
+        </w:tabs>
+        <w:ind w:left="2880" w:hanging="360"/>
+      </w:pPr>
+    </w:lvl>
+    <w:lvl w:ilvl="4" w:tentative="1">
+      <w:start w:val="1"/>
+      <w:numFmt w:val="decimal"/>
+      <w:lvlText w:val="%5."/>
+      <w:lvlJc w:val="left"/>
+      <w:pPr>
+        <w:tabs>
+          <w:tab w:val="num" w:pos="3600"/>
+        </w:tabs>
+        <w:ind w:left="3600" w:hanging="360"/>
+      </w:pPr>
+    </w:lvl>
+    <w:lvl w:ilvl="5" w:tentative="1">
+      <w:start w:val="1"/>
+      <w:numFmt w:val="decimal"/>
+      <w:lvlText w:val="%6."/>
+      <w:lvlJc w:val="left"/>
+      <w:pPr>
+        <w:tabs>
+          <w:tab w:val="num" w:pos="4320"/>
+        </w:tabs>
+        <w:ind w:left="4320" w:hanging="360"/>
+      </w:pPr>
+    </w:lvl>
+    <w:lvl w:ilvl="6" w:tentative="1">
+      <w:start w:val="1"/>
+      <w:numFmt w:val="decimal"/>
+      <w:lvlText w:val="%7."/>
+      <w:lvlJc w:val="left"/>
+      <w:pPr>
+        <w:tabs>
+          <w:tab w:val="num" w:pos="5040"/>
+        </w:tabs>
+        <w:ind w:left="5040" w:hanging="360"/>
+      </w:pPr>
+    </w:lvl>
+    <w:lvl w:ilvl="7" w:tentative="1">
+      <w:start w:val="1"/>
+      <w:numFmt w:val="decimal"/>
+      <w:lvlText w:val="%8."/>
+      <w:lvlJc w:val="left"/>
+      <w:pPr>
+        <w:tabs>
+          <w:tab w:val="num" w:pos="5760"/>
+        </w:tabs>
+        <w:ind w:left="5760" w:hanging="360"/>
+      </w:pPr>
+    </w:lvl>
+    <w:lvl w:ilvl="8" w:tentative="1">
+      <w:start w:val="1"/>
+      <w:numFmt w:val="decimal"/>
+      <w:lvlText w:val="%9."/>
+      <w:lvlJc w:val="left"/>
+      <w:pPr>
+        <w:tabs>
+          <w:tab w:val="num" w:pos="6480"/>
+        </w:tabs>
+        <w:ind w:left="6480" w:hanging="360"/>
+      </w:pPr>
+    </w:lvl>
+  </w:abstractNum>
+  <w:abstractNum w:abstractNumId="6" w15:restartNumberingAfterBreak="0">
     <w:nsid w:val="667A15CE"/>
     <w:multiLevelType w:val="multilevel"/>
     <w:tmpl w:val="569ADF92"/>
@@ -11534,7 +13776,7 @@
       </w:rPr>
     </w:lvl>
   </w:abstractNum>
-  <w:abstractNum w:abstractNumId="6" w15:restartNumberingAfterBreak="0">
+  <w:abstractNum w:abstractNumId="7" w15:restartNumberingAfterBreak="0">
     <w:nsid w:val="6C39116C"/>
     <w:multiLevelType w:val="multilevel"/>
     <w:tmpl w:val="69E01356"/>
@@ -11623,7 +13865,7 @@
       </w:pPr>
     </w:lvl>
   </w:abstractNum>
-  <w:abstractNum w:abstractNumId="7" w15:restartNumberingAfterBreak="0">
+  <w:abstractNum w:abstractNumId="8" w15:restartNumberingAfterBreak="0">
     <w:nsid w:val="72061DA6"/>
     <w:multiLevelType w:val="multilevel"/>
     <w:tmpl w:val="1D4C6434"/>
@@ -11772,7 +14014,7 @@
       </w:rPr>
     </w:lvl>
   </w:abstractNum>
-  <w:abstractNum w:abstractNumId="8" w15:restartNumberingAfterBreak="0">
+  <w:abstractNum w:abstractNumId="9" w15:restartNumberingAfterBreak="0">
     <w:nsid w:val="7EAE1C34"/>
     <w:multiLevelType w:val="multilevel"/>
     <w:tmpl w:val="5EF0B8B6"/>
@@ -11925,19 +14167,19 @@
     <w:abstractNumId w:val="0"/>
   </w:num>
   <w:num w:numId="2" w16cid:durableId="1447773744">
-    <w:abstractNumId w:val="7"/>
+    <w:abstractNumId w:val="8"/>
   </w:num>
   <w:num w:numId="3" w16cid:durableId="1552614871">
     <w:abstractNumId w:val="4"/>
   </w:num>
   <w:num w:numId="4" w16cid:durableId="2098288611">
-    <w:abstractNumId w:val="6"/>
+    <w:abstractNumId w:val="7"/>
   </w:num>
   <w:num w:numId="5" w16cid:durableId="1371030654">
-    <w:abstractNumId w:val="8"/>
+    <w:abstractNumId w:val="9"/>
   </w:num>
   <w:num w:numId="6" w16cid:durableId="1352881791">
-    <w:abstractNumId w:val="5"/>
+    <w:abstractNumId w:val="6"/>
   </w:num>
   <w:num w:numId="7" w16cid:durableId="19429966">
     <w:abstractNumId w:val="3"/>
@@ -11947,6 +14189,9 @@
   </w:num>
   <w:num w:numId="9" w16cid:durableId="1062100839">
     <w:abstractNumId w:val="2"/>
+  </w:num>
+  <w:num w:numId="10" w16cid:durableId="753862854">
+    <w:abstractNumId w:val="5"/>
   </w:num>
 </w:numbering>
 </file>
@@ -12540,9 +14785,7 @@
       <w:tblStyleRowBandSize w:val="1"/>
       <w:tblStyleColBandSize w:val="1"/>
       <w:tblCellMar>
-        <w:top w:w="0" w:type="dxa"/>
         <w:left w:w="115" w:type="dxa"/>
-        <w:bottom w:w="0" w:type="dxa"/>
         <w:right w:w="115" w:type="dxa"/>
       </w:tblCellMar>
     </w:tblPr>
@@ -12553,9 +14796,7 @@
       <w:tblStyleRowBandSize w:val="1"/>
       <w:tblStyleColBandSize w:val="1"/>
       <w:tblCellMar>
-        <w:top w:w="0" w:type="dxa"/>
         <w:left w:w="115" w:type="dxa"/>
-        <w:bottom w:w="0" w:type="dxa"/>
         <w:right w:w="115" w:type="dxa"/>
       </w:tblCellMar>
     </w:tblPr>
@@ -12566,9 +14807,7 @@
       <w:tblStyleRowBandSize w:val="1"/>
       <w:tblStyleColBandSize w:val="1"/>
       <w:tblCellMar>
-        <w:top w:w="0" w:type="dxa"/>
         <w:left w:w="115" w:type="dxa"/>
-        <w:bottom w:w="0" w:type="dxa"/>
         <w:right w:w="115" w:type="dxa"/>
       </w:tblCellMar>
     </w:tblPr>
@@ -12627,6 +14866,63 @@
     <w:rPr>
       <w:i/>
       <w:iCs/>
+    </w:rPr>
+  </w:style>
+  <w:style w:type="paragraph" w:styleId="Cabealho">
+    <w:name w:val="header"/>
+    <w:basedOn w:val="Normal"/>
+    <w:link w:val="CabealhoChar"/>
+    <w:uiPriority w:val="99"/>
+    <w:unhideWhenUsed/>
+    <w:rsid w:val="00E9081A"/>
+    <w:pPr>
+      <w:tabs>
+        <w:tab w:val="center" w:pos="4252"/>
+        <w:tab w:val="right" w:pos="8504"/>
+      </w:tabs>
+    </w:pPr>
+  </w:style>
+  <w:style w:type="character" w:customStyle="1" w:styleId="CabealhoChar">
+    <w:name w:val="Cabeçalho Char"/>
+    <w:basedOn w:val="Fontepargpadro"/>
+    <w:link w:val="Cabealho"/>
+    <w:uiPriority w:val="99"/>
+    <w:rsid w:val="00E9081A"/>
+  </w:style>
+  <w:style w:type="paragraph" w:styleId="Rodap">
+    <w:name w:val="footer"/>
+    <w:basedOn w:val="Normal"/>
+    <w:link w:val="RodapChar"/>
+    <w:uiPriority w:val="99"/>
+    <w:unhideWhenUsed/>
+    <w:rsid w:val="00E9081A"/>
+    <w:pPr>
+      <w:tabs>
+        <w:tab w:val="center" w:pos="4252"/>
+        <w:tab w:val="right" w:pos="8504"/>
+      </w:tabs>
+    </w:pPr>
+  </w:style>
+  <w:style w:type="character" w:customStyle="1" w:styleId="RodapChar">
+    <w:name w:val="Rodapé Char"/>
+    <w:basedOn w:val="Fontepargpadro"/>
+    <w:link w:val="Rodap"/>
+    <w:uiPriority w:val="99"/>
+    <w:rsid w:val="00E9081A"/>
+  </w:style>
+  <w:style w:type="paragraph" w:styleId="NormalWeb">
+    <w:name w:val="Normal (Web)"/>
+    <w:basedOn w:val="Normal"/>
+    <w:uiPriority w:val="99"/>
+    <w:semiHidden/>
+    <w:unhideWhenUsed/>
+    <w:rsid w:val="00E9081A"/>
+    <w:pPr>
+      <w:spacing w:before="100" w:beforeAutospacing="1" w:after="100" w:afterAutospacing="1"/>
+    </w:pPr>
+    <w:rPr>
+      <w:rFonts w:ascii="Times New Roman" w:eastAsia="Times New Roman" w:hAnsi="Times New Roman" w:cs="Times New Roman"/>
+      <w:lang w:val="pt-BR"/>
     </w:rPr>
   </w:style>
 </w:styles>

</xml_diff>